<commit_message>
Argumentation - Graphe d'argumentation
</commit_message>
<xml_diff>
--- a/AbstractArgumentation/CR_Argumentation_TianningMA.docx
+++ b/AbstractArgumentation/CR_Argumentation_TianningMA.docx
@@ -141,6 +141,13 @@
         </w:rPr>
         <w:t>Argumentation</w:t>
       </w:r>
+      <w:r>
+        <w:rPr>
+          <w:sz w:val="36"/>
+          <w:szCs w:val="36"/>
+        </w:rPr>
+        <w:t xml:space="preserve"> Abstraite</w:t>
+      </w:r>
     </w:p>
     <w:p>
       <w:pPr>
@@ -254,7 +261,14 @@
           <w:sz w:val="32"/>
           <w:szCs w:val="32"/>
         </w:rPr>
-        <w:t>10</w:t>
+        <w:t>1</w:t>
+      </w:r>
+      <w:r>
+        <w:rPr>
+          <w:sz w:val="32"/>
+          <w:szCs w:val="32"/>
+        </w:rPr>
+        <w:t>2</w:t>
       </w:r>
       <w:r>
         <w:rPr>
@@ -342,7 +356,7 @@
           <w:r>
             <w:fldChar w:fldCharType="separate"/>
           </w:r>
-          <w:hyperlink w:anchor="_Toc53497535" w:history="1">
+          <w:hyperlink w:anchor="_Toc56105411" w:history="1">
             <w:r>
               <w:rPr>
                 <w:rStyle w:val="a4"/>
@@ -382,7 +396,7 @@
                 <w:noProof/>
                 <w:webHidden/>
               </w:rPr>
-              <w:instrText xml:space="preserve"> PAGEREF _Toc53497535 \h </w:instrText>
+              <w:instrText xml:space="preserve"> PAGEREF _Toc56105411 \h </w:instrText>
             </w:r>
             <w:r>
               <w:rPr>
@@ -420,7 +434,7 @@
               <w:noProof/>
             </w:rPr>
           </w:pPr>
-          <w:hyperlink w:anchor="_Toc53497536" w:history="1">
+          <w:hyperlink w:anchor="_Toc56105412" w:history="1">
             <w:r>
               <w:rPr>
                 <w:rStyle w:val="a4"/>
@@ -460,7 +474,7 @@
                 <w:noProof/>
                 <w:webHidden/>
               </w:rPr>
-              <w:instrText xml:space="preserve"> PAGEREF _Toc53497536 \h </w:instrText>
+              <w:instrText xml:space="preserve"> PAGEREF _Toc56105412 \h </w:instrText>
             </w:r>
             <w:r>
               <w:rPr>
@@ -501,13 +515,13 @@
               <w:noProof/>
             </w:rPr>
           </w:pPr>
-          <w:hyperlink w:anchor="_Toc53497537" w:history="1">
+          <w:hyperlink w:anchor="_Toc56105413" w:history="1">
             <w:r>
               <w:rPr>
                 <w:rStyle w:val="a4"/>
                 <w:noProof/>
               </w:rPr>
-              <w:t>Question 1 &amp; 2 : La structure de 2-G-carte et les parcours de la structure</w:t>
+              <w:t>2.1 Arguments sur le sujet « Covid lockdown - Université »</w:t>
             </w:r>
             <w:r>
               <w:rPr>
@@ -528,7 +542,7 @@
                 <w:noProof/>
                 <w:webHidden/>
               </w:rPr>
-              <w:instrText xml:space="preserve"> PAGEREF _Toc53497537 \h </w:instrText>
+              <w:instrText xml:space="preserve"> PAGEREF _Toc56105413 \h </w:instrText>
             </w:r>
             <w:r>
               <w:rPr>
@@ -569,13 +583,13 @@
               <w:noProof/>
             </w:rPr>
           </w:pPr>
-          <w:hyperlink w:anchor="_Toc53497538" w:history="1">
+          <w:hyperlink w:anchor="_Toc56105414" w:history="1">
             <w:r>
               <w:rPr>
                 <w:rStyle w:val="a4"/>
                 <w:noProof/>
               </w:rPr>
-              <w:t>Question 3 : Le plongement géométrique</w:t>
+              <w:t>2.2 Implémentation « complete extention algorithm »</w:t>
             </w:r>
             <w:r>
               <w:rPr>
@@ -596,7 +610,7 @@
                 <w:noProof/>
                 <w:webHidden/>
               </w:rPr>
-              <w:instrText xml:space="preserve"> PAGEREF _Toc53497538 \h </w:instrText>
+              <w:instrText xml:space="preserve"> PAGEREF _Toc56105414 \h </w:instrText>
             </w:r>
             <w:r>
               <w:rPr>
@@ -616,211 +630,7 @@
                 <w:noProof/>
                 <w:webHidden/>
               </w:rPr>
-              <w:t>3</w:t>
-            </w:r>
-            <w:r>
-              <w:rPr>
-                <w:noProof/>
-                <w:webHidden/>
-              </w:rPr>
-              <w:fldChar w:fldCharType="end"/>
-            </w:r>
-          </w:hyperlink>
-        </w:p>
-        <w:p>
-          <w:pPr>
-            <w:pStyle w:val="TOC2"/>
-            <w:tabs>
-              <w:tab w:val="right" w:leader="dot" w:pos="10456"/>
-            </w:tabs>
-            <w:rPr>
-              <w:noProof/>
-            </w:rPr>
-          </w:pPr>
-          <w:hyperlink w:anchor="_Toc53497539" w:history="1">
-            <w:r>
-              <w:rPr>
-                <w:rStyle w:val="a4"/>
-                <w:noProof/>
-              </w:rPr>
-              <w:t>Question 4 : La couture (lier deux éléments)</w:t>
-            </w:r>
-            <w:r>
-              <w:rPr>
-                <w:noProof/>
-                <w:webHidden/>
-              </w:rPr>
-              <w:tab/>
-            </w:r>
-            <w:r>
-              <w:rPr>
-                <w:noProof/>
-                <w:webHidden/>
-              </w:rPr>
-              <w:fldChar w:fldCharType="begin"/>
-            </w:r>
-            <w:r>
-              <w:rPr>
-                <w:noProof/>
-                <w:webHidden/>
-              </w:rPr>
-              <w:instrText xml:space="preserve"> PAGEREF _Toc53497539 \h </w:instrText>
-            </w:r>
-            <w:r>
-              <w:rPr>
-                <w:noProof/>
-                <w:webHidden/>
-              </w:rPr>
-            </w:r>
-            <w:r>
-              <w:rPr>
-                <w:noProof/>
-                <w:webHidden/>
-              </w:rPr>
-              <w:fldChar w:fldCharType="separate"/>
-            </w:r>
-            <w:r>
-              <w:rPr>
-                <w:noProof/>
-                <w:webHidden/>
-              </w:rPr>
-              <w:t>3</w:t>
-            </w:r>
-            <w:r>
-              <w:rPr>
-                <w:noProof/>
-                <w:webHidden/>
-              </w:rPr>
-              <w:fldChar w:fldCharType="end"/>
-            </w:r>
-          </w:hyperlink>
-        </w:p>
-        <w:p>
-          <w:pPr>
-            <w:pStyle w:val="TOC2"/>
-            <w:tabs>
-              <w:tab w:val="right" w:leader="dot" w:pos="10456"/>
-            </w:tabs>
-            <w:rPr>
-              <w:noProof/>
-            </w:rPr>
-          </w:pPr>
-          <w:hyperlink w:anchor="_Toc53497540" w:history="1">
-            <w:r>
-              <w:rPr>
-                <w:rStyle w:val="a4"/>
-                <w:noProof/>
-              </w:rPr>
-              <w:t>Question 5 : Caractéristique d’Euler-Poincaré</w:t>
-            </w:r>
-            <w:r>
-              <w:rPr>
-                <w:noProof/>
-                <w:webHidden/>
-              </w:rPr>
-              <w:tab/>
-            </w:r>
-            <w:r>
-              <w:rPr>
-                <w:noProof/>
-                <w:webHidden/>
-              </w:rPr>
-              <w:fldChar w:fldCharType="begin"/>
-            </w:r>
-            <w:r>
-              <w:rPr>
-                <w:noProof/>
-                <w:webHidden/>
-              </w:rPr>
-              <w:instrText xml:space="preserve"> PAGEREF _Toc53497540 \h </w:instrText>
-            </w:r>
-            <w:r>
-              <w:rPr>
-                <w:noProof/>
-                <w:webHidden/>
-              </w:rPr>
-            </w:r>
-            <w:r>
-              <w:rPr>
-                <w:noProof/>
-                <w:webHidden/>
-              </w:rPr>
-              <w:fldChar w:fldCharType="separate"/>
-            </w:r>
-            <w:r>
-              <w:rPr>
-                <w:noProof/>
-                <w:webHidden/>
-              </w:rPr>
-              <w:t>5</w:t>
-            </w:r>
-            <w:r>
-              <w:rPr>
-                <w:noProof/>
-                <w:webHidden/>
-              </w:rPr>
-              <w:fldChar w:fldCharType="end"/>
-            </w:r>
-          </w:hyperlink>
-        </w:p>
-        <w:p>
-          <w:pPr>
-            <w:pStyle w:val="TOC2"/>
-            <w:tabs>
-              <w:tab w:val="right" w:leader="dot" w:pos="10456"/>
-            </w:tabs>
-            <w:rPr>
-              <w:noProof/>
-            </w:rPr>
-          </w:pPr>
-          <w:hyperlink w:anchor="_Toc53497541" w:history="1">
-            <w:r>
-              <w:rPr>
-                <w:rStyle w:val="a4"/>
-                <w:noProof/>
-              </w:rPr>
-              <w:t>Question 6 : Visualisation</w:t>
-            </w:r>
-            <w:r>
-              <w:rPr>
-                <w:noProof/>
-                <w:webHidden/>
-              </w:rPr>
-              <w:tab/>
-            </w:r>
-            <w:r>
-              <w:rPr>
-                <w:noProof/>
-                <w:webHidden/>
-              </w:rPr>
-              <w:fldChar w:fldCharType="begin"/>
-            </w:r>
-            <w:r>
-              <w:rPr>
-                <w:noProof/>
-                <w:webHidden/>
-              </w:rPr>
-              <w:instrText xml:space="preserve"> PAGEREF _Toc53497541 \h </w:instrText>
-            </w:r>
-            <w:r>
-              <w:rPr>
-                <w:noProof/>
-                <w:webHidden/>
-              </w:rPr>
-            </w:r>
-            <w:r>
-              <w:rPr>
-                <w:noProof/>
-                <w:webHidden/>
-              </w:rPr>
-              <w:fldChar w:fldCharType="separate"/>
-            </w:r>
-            <w:r>
-              <w:rPr>
-                <w:noProof/>
-                <w:webHidden/>
-              </w:rPr>
-              <w:t>6</w:t>
+              <w:t>4</w:t>
             </w:r>
             <w:r>
               <w:rPr>
@@ -844,23 +654,13 @@
     </w:sdt>
     <w:p>
       <w:pPr>
-        <w:rPr>
-          <w:b/>
-          <w:bCs/>
-          <w:sz w:val="28"/>
-          <w:szCs w:val="28"/>
-        </w:rPr>
-      </w:pPr>
-    </w:p>
-    <w:p>
-      <w:pPr>
         <w:pStyle w:val="1"/>
         <w:numPr>
           <w:ilvl w:val="0"/>
           <w:numId w:val="2"/>
         </w:numPr>
       </w:pPr>
-      <w:bookmarkStart w:id="0" w:name="_Toc53497535"/>
+      <w:bookmarkStart w:id="0" w:name="_Toc56105411"/>
       <w:r>
         <w:t>Introduction</w:t>
       </w:r>
@@ -869,39 +669,64 @@
     <w:p/>
     <w:p>
       <w:pPr>
+        <w:ind w:left="360" w:firstLine="708"/>
+        <w:jc w:val="both"/>
+      </w:pPr>
+      <w:r>
+        <w:t xml:space="preserve">Ce compte rendu est dédié à la partie </w:t>
+      </w:r>
+      <w:r>
+        <w:t>« </w:t>
+      </w:r>
+      <w:r>
+        <w:t>Argumentation</w:t>
+      </w:r>
+      <w:r>
+        <w:t> »</w:t>
+      </w:r>
+      <w:r>
+        <w:t xml:space="preserve"> pour UE Société Virtuelle. </w:t>
+      </w:r>
+      <w:r>
+        <w:t>L’objectif de ce rendu est pour montrer ma compréhension, ma réflexion ainsi que mon implémentation pour l’argumentation et dialogue au sein du système multi-agents.</w:t>
+      </w:r>
+    </w:p>
+    <w:p>
+      <w:pPr>
         <w:ind w:firstLine="360"/>
       </w:pPr>
       <w:r>
-        <w:t xml:space="preserve">Ce compte rendu est dédié </w:t>
-      </w:r>
-      <w:r>
-        <w:t xml:space="preserve">au </w:t>
-      </w:r>
-      <w:r>
-        <w:t>TP</w:t>
-      </w:r>
-      <w:r>
-        <w:t xml:space="preserve"> Carte combinatoire</w:t>
-      </w:r>
-      <w:r>
-        <w:t xml:space="preserve">. </w:t>
-      </w:r>
-      <w:r>
-        <w:t xml:space="preserve"> </w:t>
-      </w:r>
-    </w:p>
-    <w:p>
-      <w:r>
-        <w:t xml:space="preserve">        </w:t>
-      </w:r>
-      <w:r>
-        <w:t>J’ai rencontré les diffcultés lors de la visualisation et un peu bloqué dessus. Donc je n’ai pas réussi à partir de la question 6.</w:t>
-      </w:r>
-    </w:p>
-    <w:p>
-      <w:pPr>
-        <w:ind w:firstLine="360"/>
-      </w:pPr>
+        <w:tab/>
+        <w:t xml:space="preserve">        Vous pouvez trouvez le code source de mon implémentation </w:t>
+      </w:r>
+      <w:r>
+        <w:t>à</w:t>
+      </w:r>
+      <w:r>
+        <w:t xml:space="preserve"> l’adresse suivant</w:t>
+      </w:r>
+      <w:r>
+        <w:t>e</w:t>
+      </w:r>
+      <w:r>
+        <w:t xml:space="preserve"> : </w:t>
+      </w:r>
+    </w:p>
+    <w:p>
+      <w:pPr>
+        <w:ind w:left="708" w:firstLine="708"/>
+        <w:rPr>
+          <w:color w:val="4472C4" w:themeColor="accent1"/>
+          <w:u w:val="single"/>
+        </w:rPr>
+      </w:pPr>
+      <w:r>
+        <w:rPr>
+          <w:color w:val="4472C4" w:themeColor="accent1"/>
+          <w:u w:val="single"/>
+        </w:rPr>
+        <w:t>https://github.com/matianning/SocieteVirtuelle/tree/main/AbstractArgumentation</w:t>
+      </w:r>
     </w:p>
     <w:p>
       <w:pPr>
@@ -911,7 +736,7 @@
           <w:numId w:val="2"/>
         </w:numPr>
       </w:pPr>
-      <w:bookmarkStart w:id="1" w:name="_Toc53497536"/>
+      <w:bookmarkStart w:id="1" w:name="_Toc56105412"/>
       <w:r>
         <w:t>Rendu</w:t>
       </w:r>
@@ -934,42 +759,107 @@
       <w:pPr>
         <w:pStyle w:val="2"/>
       </w:pPr>
-      <w:bookmarkStart w:id="2" w:name="_Toc53497537"/>
-      <w:r>
-        <w:t>Question 1</w:t>
-      </w:r>
-      <w:r>
-        <w:t xml:space="preserve"> &amp; 2</w:t>
-      </w:r>
-      <w:r>
-        <w:t xml:space="preserve"> : </w:t>
-      </w:r>
-      <w:r>
-        <w:t>La structure de 2-G-carte</w:t>
-      </w:r>
-      <w:r>
-        <w:t xml:space="preserve"> et les parcours de la structure</w:t>
+      <w:bookmarkStart w:id="2" w:name="_Toc56105413"/>
+      <w:r>
+        <w:t>2.1 Arguments sur le sujet « Covid lockdown</w:t>
+      </w:r>
+      <w:r>
+        <w:t xml:space="preserve"> - Université</w:t>
+      </w:r>
+      <w:r>
+        <w:t> »</w:t>
       </w:r>
       <w:bookmarkEnd w:id="2"/>
     </w:p>
-    <w:p>
-      <w:r>
-        <w:t>L’affichage du résultat est comme l’image ci-dessous.</w:t>
+    <w:p/>
+    <w:p>
+      <w:pPr>
+        <w:ind w:left="708" w:firstLine="708"/>
+      </w:pPr>
+      <w:r>
+        <w:t>Après votre cours et des lectures des tutoriels ou articles en ligne, selon ma compréhension, u</w:t>
+      </w:r>
+      <w:r>
+        <w:t xml:space="preserve">n système argumentation abstraite est une collection d’arguments avec une relation : qui attaque </w:t>
+      </w:r>
+      <w:r>
+        <w:t>qui</w:t>
+      </w:r>
+      <w:r>
+        <w:t>.</w:t>
+      </w:r>
+    </w:p>
+    <w:p>
+      <w:pPr>
+        <w:ind w:left="708"/>
+        <w:rPr>
+          <w:i/>
+          <w:iCs/>
+        </w:rPr>
+      </w:pPr>
+      <w:r>
+        <w:rPr>
+          <w:i/>
+          <w:iCs/>
+        </w:rPr>
+        <w:t>Remarque : les arguments cités ici ne sont pas exhaustives. Ce sont les arguments selon mon point de vue.</w:t>
+      </w:r>
+    </w:p>
+    <w:p>
+      <w:pPr>
+        <w:ind w:left="708" w:firstLine="708"/>
+      </w:pPr>
+      <w:r>
+        <w:t xml:space="preserve">Mon argument framework : </w:t>
+      </w:r>
+      <w:r>
+        <w:t xml:space="preserve">{X, A} </w:t>
+      </w:r>
+    </w:p>
+    <w:p>
+      <w:pPr>
+        <w:ind w:left="708" w:firstLine="708"/>
+      </w:pPr>
+      <w:r>
+        <w:t xml:space="preserve">X = {P1, P2, P3, C1, C2, C3} </w:t>
+      </w:r>
+    </w:p>
+    <w:p>
+      <w:pPr>
+        <w:ind w:left="708" w:firstLine="708"/>
+      </w:pPr>
+      <w:r>
+        <w:t>A = {</w:t>
+      </w:r>
+      <w:r>
+        <w:t xml:space="preserve">(P1, C0), (P0, C0), </w:t>
+      </w:r>
+      <w:r>
+        <w:t>(C1, P1), (P2, C1),</w:t>
+      </w:r>
+      <w:r>
+        <w:t xml:space="preserve"> (C2, P0), (C3, P0),</w:t>
+      </w:r>
+      <w:r>
+        <w:t xml:space="preserve"> (P3, C2), (P3, C3)}</w:t>
       </w:r>
     </w:p>
     <w:p>
       <w:pPr>
         <w:jc w:val="center"/>
+        <w:rPr>
+          <w:lang w:val="en-US"/>
+        </w:rPr>
       </w:pPr>
       <w:r>
         <w:rPr>
           <w:noProof/>
         </w:rPr>
         <w:drawing>
-          <wp:inline distT="0" distB="0" distL="0" distR="0" wp14:anchorId="3DA3AF19" wp14:editId="4B811CA3">
-            <wp:extent cx="2847975" cy="2228850"/>
-            <wp:effectExtent l="0" t="0" r="9525" b="0"/>
-            <wp:docPr id="1" name="图片 1"/>
+          <wp:inline distT="0" distB="0" distL="0" distR="0" wp14:anchorId="4E239BF9" wp14:editId="2B29A86F">
+            <wp:extent cx="4143375" cy="2151491"/>
+            <wp:effectExtent l="0" t="0" r="0" b="1270"/>
+            <wp:docPr id="8" name="图片 8"/>
             <wp:cNvGraphicFramePr>
               <a:graphicFrameLocks xmlns:a="http://schemas.openxmlformats.org/drawingml/2006/main" noChangeAspect="1"/>
             </wp:cNvGraphicFramePr>
@@ -989,7 +879,7 @@
                   <pic:spPr>
                     <a:xfrm>
                       <a:off x="0" y="0"/>
-                      <a:ext cx="2847975" cy="2228850"/>
+                      <a:ext cx="4154349" cy="2157189"/>
                     </a:xfrm>
                     <a:prstGeom prst="rect">
                       <a:avLst/>
@@ -1003,25 +893,269 @@
       </w:r>
     </w:p>
     <w:p>
-      <w:r>
-        <w:t xml:space="preserve">On constate que pour chaque brin, la liste de l’alpha relation est affichée. </w:t>
-      </w:r>
-    </w:p>
-    <w:p>
-      <w:r>
-        <w:t>Les brins sont liées l’un et les autres, et la fonction éléments détermine les i-cellules de la carte.</w:t>
-      </w:r>
-    </w:p>
-    <w:p>
-      <w:pPr>
-        <w:pStyle w:val="2"/>
-      </w:pPr>
-      <w:bookmarkStart w:id="3" w:name="_Toc53497538"/>
-      <w:r>
+      <w:pPr>
+        <w:ind w:left="708" w:firstLine="708"/>
+      </w:pPr>
+      <w:r>
+        <w:rPr>
+          <w:i/>
+          <w:iCs/>
+          <w:color w:val="ED7D31" w:themeColor="accent2"/>
+        </w:rPr>
+        <w:t>C0</w:t>
+      </w:r>
+      <w:r>
+        <w:rPr>
+          <w:color w:val="ED7D31" w:themeColor="accent2"/>
+        </w:rPr>
+        <w:t> </w:t>
+      </w:r>
+      <w:r>
+        <w:t>: Le covid n’est qu’un rhyume, ce n’est pas important, il n’est pas nécessaire de fermer l’université</w:t>
+      </w:r>
+    </w:p>
+    <w:p>
+      <w:pPr>
+        <w:ind w:left="708" w:firstLine="708"/>
+      </w:pPr>
+      <w:r>
+        <w:rPr>
+          <w:i/>
+          <w:iCs/>
+          <w:color w:val="00B050"/>
+        </w:rPr>
+        <w:t>P0</w:t>
+      </w:r>
+      <w:r>
+        <w:rPr>
+          <w:color w:val="00B050"/>
+        </w:rPr>
+        <w:t> </w:t>
+      </w:r>
+      <w:r>
+        <w:t>: Le covid est très dangereux, il faut fermer l’université pour éviter la propagation.</w:t>
+      </w:r>
+    </w:p>
+    <w:p>
+      <w:pPr>
+        <w:ind w:left="708" w:firstLine="708"/>
+      </w:pPr>
+      <w:r>
+        <w:rPr>
+          <w:i/>
+          <w:iCs/>
+          <w:color w:val="00B050"/>
+        </w:rPr>
+        <w:t>P1</w:t>
+      </w:r>
+      <w:r>
+        <w:rPr>
+          <w:color w:val="00B050"/>
+        </w:rPr>
+        <w:t> </w:t>
+      </w:r>
+      <w:r>
+        <w:t>: Le Covid</w:t>
+      </w:r>
+      <w:r>
+        <w:t xml:space="preserve"> est dangereux et qui</w:t>
+      </w:r>
+      <w:r>
+        <w:t xml:space="preserve"> </w:t>
+      </w:r>
+      <w:r>
+        <w:t xml:space="preserve">pourrait se propager vite entre les étudiants à l’université, car les étudiants </w:t>
+      </w:r>
+      <w:r>
+        <w:t>sont nombreux dans une pièce fermée pendant les cours.</w:t>
+      </w:r>
+    </w:p>
+    <w:p>
+      <w:pPr>
+        <w:ind w:left="708" w:firstLine="708"/>
+      </w:pPr>
+      <w:r>
+        <w:rPr>
+          <w:i/>
+          <w:iCs/>
+          <w:color w:val="ED7D31" w:themeColor="accent2"/>
+        </w:rPr>
+        <w:t>C1</w:t>
+      </w:r>
+      <w:r>
+        <w:rPr>
+          <w:color w:val="ED7D31" w:themeColor="accent2"/>
+        </w:rPr>
+        <w:t> </w:t>
+      </w:r>
+      <w:r>
+        <w:t xml:space="preserve">: L’université a préparé les gels désinfectants et les masques pour les étudiants, le covid ne pourrait pas se propager vite dans le campus. </w:t>
+      </w:r>
+    </w:p>
+    <w:p>
+      <w:pPr>
+        <w:ind w:left="708" w:firstLine="708"/>
+      </w:pPr>
+      <w:r>
+        <w:rPr>
+          <w:i/>
+          <w:iCs/>
+          <w:color w:val="ED7D31" w:themeColor="accent2"/>
+        </w:rPr>
         <w:lastRenderedPageBreak/>
-        <w:t>Question 3 : Le plongement géométrique</w:t>
-      </w:r>
-      <w:bookmarkEnd w:id="3"/>
+        <w:t>C2</w:t>
+      </w:r>
+      <w:r>
+        <w:rPr>
+          <w:color w:val="ED7D31" w:themeColor="accent2"/>
+        </w:rPr>
+        <w:t> </w:t>
+      </w:r>
+      <w:r>
+        <w:t>: La fermeture de l’université ne contribue pas à l’arret de propagation de virus, car les étudiants pourraient se réunir en dehors de campus.</w:t>
+      </w:r>
+    </w:p>
+    <w:p>
+      <w:pPr>
+        <w:ind w:left="708" w:firstLine="708"/>
+      </w:pPr>
+      <w:r>
+        <w:rPr>
+          <w:i/>
+          <w:iCs/>
+          <w:color w:val="ED7D31" w:themeColor="accent2"/>
+        </w:rPr>
+        <w:t>C3</w:t>
+      </w:r>
+      <w:r>
+        <w:rPr>
+          <w:color w:val="ED7D31" w:themeColor="accent2"/>
+        </w:rPr>
+        <w:t> </w:t>
+      </w:r>
+      <w:r>
+        <w:t>: La fermeture de l’université n’est pas nécessaire, car la faculté a déjà en semi-présentiel et diminuer le nombre d’effectifs dans une salle</w:t>
+      </w:r>
+    </w:p>
+    <w:p>
+      <w:pPr>
+        <w:ind w:left="708" w:firstLine="708"/>
+      </w:pPr>
+      <w:r>
+        <w:rPr>
+          <w:i/>
+          <w:iCs/>
+          <w:color w:val="00B050"/>
+        </w:rPr>
+        <w:t>P2</w:t>
+      </w:r>
+      <w:r>
+        <w:rPr>
+          <w:color w:val="00B050"/>
+        </w:rPr>
+        <w:t> </w:t>
+      </w:r>
+      <w:r>
+        <w:t>: Les experts montrent que les gels désinfectants et les masques ne sont pas à 100% efficace contre le virus, donc il y a toujours la chance d’attraper le virus quand t’as eu un contact avec un porteur.</w:t>
+      </w:r>
+    </w:p>
+    <w:p>
+      <w:pPr>
+        <w:ind w:left="708" w:firstLine="708"/>
+      </w:pPr>
+      <w:r>
+        <w:rPr>
+          <w:i/>
+          <w:iCs/>
+          <w:color w:val="00B050"/>
+        </w:rPr>
+        <w:t>P3</w:t>
+      </w:r>
+      <w:r>
+        <w:rPr>
+          <w:color w:val="00B050"/>
+        </w:rPr>
+        <w:t> </w:t>
+      </w:r>
+      <w:r>
+        <w:t>: la fermeture de l’université pourrait aider à arrêter la propagation de virus, car les étudiants ne sont plus en contact avec les autres pour les cours.</w:t>
+      </w:r>
+    </w:p>
+    <w:p>
+      <w:pPr>
+        <w:ind w:firstLine="708"/>
+      </w:pPr>
+    </w:p>
+    <w:p>
+      <w:pPr>
+        <w:ind w:left="708" w:firstLine="708"/>
+      </w:pPr>
+      <w:r>
+        <w:t xml:space="preserve">Après la lecture d’un article, selon AA framework (Dung, 1995), tous les sémantiques pour « AA agree » avec l’exemple précédent est </w:t>
+      </w:r>
+      <w:r>
+        <w:t>dialectiquement</w:t>
+      </w:r>
+      <w:r>
+        <w:t xml:space="preserve"> justifié par considérer </w:t>
+      </w:r>
+      <w:r>
+        <w:t>{(Les termes en Vert)}</w:t>
+      </w:r>
+      <w:r>
+        <w:t xml:space="preserve"> comme arguments « gagnants »</w:t>
+      </w:r>
+      <w:r>
+        <w:t xml:space="preserve"> (</w:t>
+      </w:r>
+      <w:r>
+        <w:rPr>
+          <w:highlight w:val="green"/>
+        </w:rPr>
+        <w:t>IN</w:t>
+      </w:r>
+      <w:r>
+        <w:t xml:space="preserve">) et les autres </w:t>
+      </w:r>
+      <w:r>
+        <w:rPr>
+          <w:highlight w:val="red"/>
+        </w:rPr>
+        <w:t>OUT</w:t>
+      </w:r>
+      <w:r>
+        <w:t>.</w:t>
+      </w:r>
+    </w:p>
+    <w:p/>
+    <w:p>
+      <w:pPr>
+        <w:ind w:left="708" w:firstLine="708"/>
+      </w:pPr>
+      <w:r>
+        <w:t>Donc, selon les r</w:t>
+      </w:r>
+      <w:r>
+        <w:t>ègle</w:t>
+      </w:r>
+      <w:r>
+        <w:t>s</w:t>
+      </w:r>
+      <w:r>
+        <w:t xml:space="preserve"> générale</w:t>
+      </w:r>
+      <w:r>
+        <w:t>s (vu en cours)</w:t>
+      </w:r>
+      <w:r>
+        <w:t xml:space="preserve"> pour les argumentations </w:t>
+      </w:r>
+      <w:r>
+        <w:t xml:space="preserve">basiques </w:t>
+      </w:r>
+      <w:r>
+        <w:t xml:space="preserve">(récursive sur le graphe) : </w:t>
+      </w:r>
     </w:p>
     <w:p>
       <w:pPr>
@@ -1032,10 +1166,10 @@
           <w:noProof/>
         </w:rPr>
         <w:drawing>
-          <wp:inline distT="0" distB="0" distL="0" distR="0" wp14:anchorId="261232A3" wp14:editId="232D4B98">
-            <wp:extent cx="3705225" cy="1514475"/>
-            <wp:effectExtent l="0" t="0" r="9525" b="9525"/>
-            <wp:docPr id="2" name="图片 2"/>
+          <wp:inline distT="0" distB="0" distL="0" distR="0" wp14:anchorId="6BCD1B19" wp14:editId="797F4160">
+            <wp:extent cx="3514725" cy="757382"/>
+            <wp:effectExtent l="0" t="0" r="0" b="5080"/>
+            <wp:docPr id="1" name="图片 1"/>
             <wp:cNvGraphicFramePr>
               <a:graphicFrameLocks xmlns:a="http://schemas.openxmlformats.org/drawingml/2006/main" noChangeAspect="1"/>
             </wp:cNvGraphicFramePr>
@@ -1055,7 +1189,7 @@
                   <pic:spPr>
                     <a:xfrm>
                       <a:off x="0" y="0"/>
-                      <a:ext cx="3705225" cy="1514475"/>
+                      <a:ext cx="3597267" cy="775169"/>
                     </a:xfrm>
                     <a:prstGeom prst="rect">
                       <a:avLst/>
@@ -1069,28 +1203,31 @@
       </w:r>
     </w:p>
     <w:p>
-      <w:r>
-        <w:t>Après avoir implémenté la fonction « get_embedded_dart », j’ai obtenu le résultat d’affichage comme l’image ci-dessus.</w:t>
-      </w:r>
-    </w:p>
-    <w:p>
-      <w:r>
-        <w:t xml:space="preserve">La fonction que j’ai implémenté est comme l’image ci-dessous : </w:t>
-      </w:r>
-    </w:p>
-    <w:p>
       <w:pPr>
         <w:jc w:val="center"/>
       </w:pPr>
+    </w:p>
+    <w:p>
+      <w:pPr>
+        <w:ind w:left="708" w:firstLine="708"/>
+      </w:pPr>
+      <w:r>
+        <w:t xml:space="preserve">J’ai obtenu le graphe comme celui-ci : </w:t>
+      </w:r>
+    </w:p>
+    <w:p>
+      <w:pPr>
+        <w:jc w:val="center"/>
+      </w:pPr>
       <w:r>
         <w:rPr>
           <w:noProof/>
         </w:rPr>
         <w:drawing>
-          <wp:inline distT="0" distB="0" distL="0" distR="0" wp14:anchorId="1D70AFD5" wp14:editId="07164723">
-            <wp:extent cx="4733925" cy="1552575"/>
-            <wp:effectExtent l="0" t="0" r="9525" b="9525"/>
-            <wp:docPr id="3" name="图片 3"/>
+          <wp:inline distT="0" distB="0" distL="0" distR="0" wp14:anchorId="0E1CB3B9" wp14:editId="7E277268">
+            <wp:extent cx="4115225" cy="2295525"/>
+            <wp:effectExtent l="0" t="0" r="0" b="0"/>
+            <wp:docPr id="9" name="图片 9"/>
             <wp:cNvGraphicFramePr>
               <a:graphicFrameLocks xmlns:a="http://schemas.openxmlformats.org/drawingml/2006/main" noChangeAspect="1"/>
             </wp:cNvGraphicFramePr>
@@ -1102,7 +1239,13 @@
                     <pic:cNvPicPr/>
                   </pic:nvPicPr>
                   <pic:blipFill>
-                    <a:blip r:embed="rId8"/>
+                    <a:blip r:embed="rId8">
+                      <a:extLst>
+                        <a:ext uri="{28A0092B-C50C-407E-A947-70E740481C1C}">
+                          <a14:useLocalDpi xmlns:a14="http://schemas.microsoft.com/office/drawing/2010/main" val="0"/>
+                        </a:ext>
+                      </a:extLst>
+                    </a:blip>
                     <a:stretch>
                       <a:fillRect/>
                     </a:stretch>
@@ -1110,7 +1253,7 @@
                   <pic:spPr>
                     <a:xfrm>
                       <a:off x="0" y="0"/>
-                      <a:ext cx="4733925" cy="1552575"/>
+                      <a:ext cx="4120765" cy="2298615"/>
                     </a:xfrm>
                     <a:prstGeom prst="rect">
                       <a:avLst/>
@@ -1124,23 +1267,84 @@
       </w:r>
     </w:p>
     <w:p>
-      <w:r>
-        <w:t xml:space="preserve">Pour chaque brin de l’orbit 1,2, s’il possède une propriété dans </w:t>
-      </w:r>
-      <w:r>
-        <w:t>« properties » de classe EmbeddedGMap, on le retourne, sinon retourne le brin d’entré.</w:t>
-      </w:r>
+      <w:pPr>
+        <w:ind w:left="708" w:firstLine="708"/>
+      </w:pPr>
+      <w:r>
+        <w:t>Donc, on voit les arguments {P0, P1, P2, P3} sont les arguments gagnants, et les {C0, C1, C2, C3} sont les arguments perdants.</w:t>
+      </w:r>
+    </w:p>
+    <w:p>
+      <w:pPr>
+        <w:ind w:left="708" w:firstLine="708"/>
+      </w:pPr>
+    </w:p>
+    <w:p>
+      <w:pPr>
+        <w:ind w:left="708" w:firstLine="708"/>
+      </w:pPr>
+    </w:p>
+    <w:p>
+      <w:pPr>
+        <w:ind w:left="708" w:firstLine="708"/>
+      </w:pPr>
+    </w:p>
+    <w:p>
+      <w:pPr>
+        <w:ind w:left="708" w:firstLine="708"/>
+      </w:pPr>
+    </w:p>
+    <w:p>
+      <w:pPr>
+        <w:ind w:left="708" w:firstLine="708"/>
+      </w:pPr>
+    </w:p>
+    <w:p>
+      <w:pPr>
+        <w:ind w:left="708" w:firstLine="708"/>
+      </w:pPr>
+    </w:p>
+    <w:p>
+      <w:pPr>
+        <w:pStyle w:val="2"/>
+      </w:pPr>
+      <w:bookmarkStart w:id="3" w:name="_Toc56105414"/>
+      <w:r>
+        <w:lastRenderedPageBreak/>
+        <w:t>2.2 Implémentation « complete extention algorithm »</w:t>
+      </w:r>
+      <w:bookmarkEnd w:id="3"/>
     </w:p>
     <w:p/>
     <w:p>
-      <w:pPr>
-        <w:pStyle w:val="2"/>
-      </w:pPr>
-      <w:bookmarkStart w:id="4" w:name="_Toc53497539"/>
-      <w:r>
-        <w:t>Question 4 : La couture (lier deux éléments)</w:t>
-      </w:r>
-      <w:bookmarkEnd w:id="4"/>
+      <w:r>
+        <w:t>Pour l’implémentation de cet algorithme.  J’ai crée une classe « </w:t>
+      </w:r>
+      <w:r>
+        <w:rPr>
+          <w:b/>
+          <w:bCs/>
+          <w:i/>
+          <w:iCs/>
+          <w:color w:val="4472C4" w:themeColor="accent1"/>
+        </w:rPr>
+        <w:t>Argument</w:t>
+      </w:r>
+      <w:r>
+        <w:rPr>
+          <w:color w:val="4472C4" w:themeColor="accent1"/>
+        </w:rPr>
+        <w:t> </w:t>
+      </w:r>
+      <w:r>
+        <w:t>»</w:t>
+      </w:r>
+      <w:r>
+        <w:t xml:space="preserve"> qui peut être identifié par un string nom.</w:t>
+      </w:r>
+      <w:r>
+        <w:t xml:space="preserve"> </w:t>
+      </w:r>
     </w:p>
     <w:p>
       <w:r>
@@ -1148,26 +1352,26 @@
           <w:noProof/>
         </w:rPr>
         <w:drawing>
-          <wp:anchor distT="0" distB="0" distL="114300" distR="114300" simplePos="0" relativeHeight="251658240" behindDoc="1" locked="0" layoutInCell="1" allowOverlap="1" wp14:anchorId="75F1037B" wp14:editId="44E75642">
+          <wp:anchor distT="0" distB="0" distL="114300" distR="114300" simplePos="0" relativeHeight="251669504" behindDoc="1" locked="0" layoutInCell="1" allowOverlap="1" wp14:anchorId="6A7211B7" wp14:editId="68AD79F4">
             <wp:simplePos x="0" y="0"/>
-            <wp:positionH relativeFrom="margin">
-              <wp:posOffset>2844034</wp:posOffset>
+            <wp:positionH relativeFrom="column">
+              <wp:posOffset>390525</wp:posOffset>
             </wp:positionH>
             <wp:positionV relativeFrom="paragraph">
-              <wp:posOffset>91962</wp:posOffset>
+              <wp:posOffset>7620</wp:posOffset>
             </wp:positionV>
-            <wp:extent cx="3562350" cy="2647950"/>
-            <wp:effectExtent l="0" t="0" r="0" b="0"/>
+            <wp:extent cx="5019675" cy="1933575"/>
+            <wp:effectExtent l="0" t="0" r="9525" b="9525"/>
             <wp:wrapTight wrapText="bothSides">
               <wp:wrapPolygon edited="0">
                 <wp:start x="0" y="0"/>
-                <wp:lineTo x="0" y="21445"/>
-                <wp:lineTo x="21484" y="21445"/>
-                <wp:lineTo x="21484" y="0"/>
+                <wp:lineTo x="0" y="21494"/>
+                <wp:lineTo x="21559" y="21494"/>
+                <wp:lineTo x="21559" y="0"/>
                 <wp:lineTo x="0" y="0"/>
               </wp:wrapPolygon>
             </wp:wrapTight>
-            <wp:docPr id="11" name="图片 11"/>
+            <wp:docPr id="2" name="图片 2"/>
             <wp:cNvGraphicFramePr>
               <a:graphicFrameLocks xmlns:a="http://schemas.openxmlformats.org/drawingml/2006/main" noChangeAspect="1"/>
             </wp:cNvGraphicFramePr>
@@ -1193,7 +1397,7 @@
                   <pic:spPr>
                     <a:xfrm>
                       <a:off x="0" y="0"/>
-                      <a:ext cx="3562350" cy="2647950"/>
+                      <a:ext cx="5019675" cy="1933575"/>
                     </a:xfrm>
                     <a:prstGeom prst="rect">
                       <a:avLst/>
@@ -1206,65 +1410,32 @@
         </w:drawing>
       </w:r>
     </w:p>
-    <w:p>
-      <w:r>
-        <w:t>Pour la coutures des éléments,</w:t>
-      </w:r>
-      <w:r>
-        <w:t xml:space="preserve"> Tout abord j’ai récupéré les orbites de degree « degree » pour les deux brins.</w:t>
-      </w:r>
-    </w:p>
-    <w:p/>
-    <w:p>
-      <w:r>
-        <w:t>Ensuite,</w:t>
-      </w:r>
-      <w:r>
-        <w:t xml:space="preserve"> j’ai fait lier les deux éléments</w:t>
-      </w:r>
-      <w:r>
-        <w:t xml:space="preserve"> une fois il sont compatibles (de meme taille) (en utilisant la fonction link_dart). </w:t>
-      </w:r>
-    </w:p>
-    <w:p/>
-    <w:p>
-      <w:r>
-        <w:t xml:space="preserve">Le résultat de « question4a » et « question4b » est comme les images suivantes : </w:t>
-      </w:r>
-    </w:p>
     <w:p/>
     <w:p/>
     <w:p/>
     <w:p/>
     <w:p/>
     <w:p/>
+    <w:p/>
+    <w:p>
+      <w:r>
+        <w:t xml:space="preserve">Ensuite pour représenter le graphe d’argumentation, j’ai crée aussi une classe pour cela </w:t>
+      </w:r>
+      <w:r>
+        <w:t>.</w:t>
+      </w:r>
+    </w:p>
+    <w:p/>
     <w:p>
       <w:r>
         <w:rPr>
           <w:noProof/>
         </w:rPr>
-        <w:lastRenderedPageBreak/>
         <w:drawing>
-          <wp:anchor distT="0" distB="0" distL="114300" distR="114300" simplePos="0" relativeHeight="251659264" behindDoc="1" locked="0" layoutInCell="1" allowOverlap="1" wp14:anchorId="302FA9E5" wp14:editId="3724CCFE">
-            <wp:simplePos x="0" y="0"/>
-            <wp:positionH relativeFrom="column">
-              <wp:posOffset>4552802</wp:posOffset>
-            </wp:positionH>
-            <wp:positionV relativeFrom="paragraph">
-              <wp:posOffset>418396</wp:posOffset>
-            </wp:positionV>
-            <wp:extent cx="1562100" cy="7715250"/>
-            <wp:effectExtent l="0" t="0" r="0" b="0"/>
-            <wp:wrapTight wrapText="bothSides">
-              <wp:wrapPolygon edited="0">
-                <wp:start x="0" y="0"/>
-                <wp:lineTo x="0" y="21547"/>
-                <wp:lineTo x="21337" y="21547"/>
-                <wp:lineTo x="21337" y="0"/>
-                <wp:lineTo x="0" y="0"/>
-              </wp:wrapPolygon>
-            </wp:wrapTight>
-            <wp:docPr id="5" name="图片 5"/>
+          <wp:inline distT="0" distB="0" distL="0" distR="0" wp14:anchorId="5B1BD563" wp14:editId="55D62855">
+            <wp:extent cx="5772150" cy="3248025"/>
+            <wp:effectExtent l="0" t="0" r="0" b="9525"/>
+            <wp:docPr id="3" name="图片 3"/>
             <wp:cNvGraphicFramePr>
               <a:graphicFrameLocks xmlns:a="http://schemas.openxmlformats.org/drawingml/2006/main" noChangeAspect="1"/>
             </wp:cNvGraphicFramePr>
@@ -1276,13 +1447,7 @@
                     <pic:cNvPicPr/>
                   </pic:nvPicPr>
                   <pic:blipFill>
-                    <a:blip r:embed="rId10">
-                      <a:extLst>
-                        <a:ext uri="{28A0092B-C50C-407E-A947-70E740481C1C}">
-                          <a14:useLocalDpi xmlns:a14="http://schemas.microsoft.com/office/drawing/2010/main" val="0"/>
-                        </a:ext>
-                      </a:extLst>
-                    </a:blip>
+                    <a:blip r:embed="rId10"/>
                     <a:stretch>
                       <a:fillRect/>
                     </a:stretch>
@@ -1290,7 +1455,7 @@
                   <pic:spPr>
                     <a:xfrm>
                       <a:off x="0" y="0"/>
-                      <a:ext cx="1562100" cy="7715250"/>
+                      <a:ext cx="5772150" cy="3248025"/>
                     </a:xfrm>
                     <a:prstGeom prst="rect">
                       <a:avLst/>
@@ -1299,33 +1464,64 @@
                 </pic:pic>
               </a:graphicData>
             </a:graphic>
-          </wp:anchor>
+          </wp:inline>
         </w:drawing>
       </w:r>
+    </w:p>
+    <w:p>
+      <w:pPr>
+        <w:ind w:left="708" w:firstLine="708"/>
+      </w:pPr>
+      <w:r>
+        <w:t>Comme l’image montrée ci-dessus, dans la classe « </w:t>
+      </w:r>
+      <w:r>
+        <w:rPr>
+          <w:b/>
+          <w:bCs/>
+          <w:i/>
+          <w:iCs/>
+          <w:color w:val="4472C4" w:themeColor="accent1"/>
+        </w:rPr>
+        <w:t>ArgumentationGraph</w:t>
+      </w:r>
+      <w:r>
+        <w:rPr>
+          <w:color w:val="4472C4" w:themeColor="accent1"/>
+        </w:rPr>
+        <w:t> </w:t>
+      </w:r>
+      <w:r>
+        <w:t>» , on a un vector « arguments » pour stocker le graph, un vector « In » pour stocker les arguments gagnants (IN), et « Out » pour stocker les arguments perdants (OUT)</w:t>
+      </w:r>
+    </w:p>
+    <w:p>
+      <w:pPr>
+        <w:ind w:left="708" w:firstLine="708"/>
+      </w:pPr>
+      <w:r>
+        <w:t>Nombre de itération pour résoudre ce graphe pourrait être changé, pour le moment le nombre d’itération est initialisé à 5. (Vu que le graphe pour le problème précédent n’est pas si grand)</w:t>
+      </w:r>
+    </w:p>
+    <w:p/>
+    <w:p>
+      <w:r>
+        <w:t xml:space="preserve">Dans le main : </w:t>
+      </w:r>
+    </w:p>
+    <w:p>
+      <w:pPr>
+        <w:jc w:val="center"/>
+      </w:pPr>
       <w:r>
         <w:rPr>
           <w:noProof/>
         </w:rPr>
+        <w:lastRenderedPageBreak/>
         <w:drawing>
-          <wp:anchor distT="0" distB="0" distL="114300" distR="114300" simplePos="0" relativeHeight="251660288" behindDoc="1" locked="0" layoutInCell="1" allowOverlap="1" wp14:anchorId="07AC07EC" wp14:editId="37B52E32">
-            <wp:simplePos x="0" y="0"/>
-            <wp:positionH relativeFrom="margin">
-              <wp:posOffset>-87970</wp:posOffset>
-            </wp:positionH>
-            <wp:positionV relativeFrom="paragraph">
-              <wp:posOffset>379252</wp:posOffset>
-            </wp:positionV>
-            <wp:extent cx="3669665" cy="7820660"/>
-            <wp:effectExtent l="0" t="0" r="6985" b="8890"/>
-            <wp:wrapTight wrapText="bothSides">
-              <wp:wrapPolygon edited="0">
-                <wp:start x="0" y="0"/>
-                <wp:lineTo x="0" y="21572"/>
-                <wp:lineTo x="21529" y="21572"/>
-                <wp:lineTo x="21529" y="0"/>
-                <wp:lineTo x="0" y="0"/>
-              </wp:wrapPolygon>
-            </wp:wrapTight>
+          <wp:inline distT="0" distB="0" distL="0" distR="0" wp14:anchorId="6D9D1704" wp14:editId="3733D965">
+            <wp:extent cx="4960124" cy="4019550"/>
+            <wp:effectExtent l="0" t="0" r="0" b="0"/>
             <wp:docPr id="4" name="图片 4"/>
             <wp:cNvGraphicFramePr>
               <a:graphicFrameLocks xmlns:a="http://schemas.openxmlformats.org/drawingml/2006/main" noChangeAspect="1"/>
@@ -1338,13 +1534,7 @@
                     <pic:cNvPicPr/>
                   </pic:nvPicPr>
                   <pic:blipFill>
-                    <a:blip r:embed="rId11">
-                      <a:extLst>
-                        <a:ext uri="{28A0092B-C50C-407E-A947-70E740481C1C}">
-                          <a14:useLocalDpi xmlns:a14="http://schemas.microsoft.com/office/drawing/2010/main" val="0"/>
-                        </a:ext>
-                      </a:extLst>
-                    </a:blip>
+                    <a:blip r:embed="rId11"/>
                     <a:stretch>
                       <a:fillRect/>
                     </a:stretch>
@@ -1352,7 +1542,7 @@
                   <pic:spPr>
                     <a:xfrm>
                       <a:off x="0" y="0"/>
-                      <a:ext cx="3669665" cy="7820660"/>
+                      <a:ext cx="4971944" cy="4029129"/>
                     </a:xfrm>
                     <a:prstGeom prst="rect">
                       <a:avLst/>
@@ -1361,97 +1551,38 @@
                 </pic:pic>
               </a:graphicData>
             </a:graphic>
-          </wp:anchor>
+          </wp:inline>
         </w:drawing>
       </w:r>
-      <w:r>
-        <w:t xml:space="preserve">Question 4a : </w:t>
-      </w:r>
-      <w:r>
-        <w:tab/>
-      </w:r>
-      <w:r>
-        <w:tab/>
-      </w:r>
-      <w:r>
-        <w:tab/>
-      </w:r>
-      <w:r>
-        <w:tab/>
-      </w:r>
-      <w:r>
-        <w:tab/>
-      </w:r>
-      <w:r>
-        <w:tab/>
-      </w:r>
-      <w:r>
-        <w:tab/>
-      </w:r>
-      <w:r>
-        <w:tab/>
-        <w:t>Question 4b :</w:t>
-      </w:r>
-    </w:p>
-    <w:p/>
-    <w:p/>
-    <w:p/>
-    <w:p/>
-    <w:p/>
-    <w:p/>
-    <w:p/>
-    <w:p/>
-    <w:p/>
-    <w:p/>
-    <w:p/>
-    <w:p/>
-    <w:p/>
-    <w:p/>
-    <w:p/>
-    <w:p/>
-    <w:p/>
-    <w:p/>
-    <w:p/>
-    <w:p/>
-    <w:p/>
-    <w:p/>
-    <w:p/>
-    <w:p/>
-    <w:p/>
-    <w:p/>
-    <w:p/>
-    <w:p/>
-    <w:p/>
-    <w:p/>
-    <w:p/>
-    <w:p/>
-    <w:p/>
-    <w:p>
+    </w:p>
+    <w:p>
+      <w:pPr>
+        <w:ind w:left="708" w:firstLine="708"/>
+      </w:pPr>
+      <w:r>
+        <w:t xml:space="preserve">On entre simplement les termes et les relations, puis on lance le framework, cela pourrait sortir dans le console le résultat. </w:t>
+      </w:r>
+    </w:p>
+    <w:p>
+      <w:pPr>
+        <w:ind w:left="708" w:firstLine="708"/>
+      </w:pPr>
+      <w:r>
+        <w:t>Dans le console : (résultat)</w:t>
+      </w:r>
+    </w:p>
+    <w:p>
+      <w:pPr>
+        <w:jc w:val="center"/>
+      </w:pPr>
       <w:r>
         <w:rPr>
           <w:noProof/>
         </w:rPr>
-        <w:lastRenderedPageBreak/>
         <w:drawing>
-          <wp:anchor distT="0" distB="0" distL="114300" distR="114300" simplePos="0" relativeHeight="251662336" behindDoc="1" locked="0" layoutInCell="1" allowOverlap="1" wp14:anchorId="529CF36A" wp14:editId="4F303FCD">
-            <wp:simplePos x="0" y="0"/>
-            <wp:positionH relativeFrom="column">
-              <wp:posOffset>-56863</wp:posOffset>
-            </wp:positionH>
-            <wp:positionV relativeFrom="paragraph">
-              <wp:posOffset>290004</wp:posOffset>
-            </wp:positionV>
-            <wp:extent cx="2855595" cy="7026275"/>
-            <wp:effectExtent l="0" t="0" r="1905" b="3175"/>
-            <wp:wrapTight wrapText="bothSides">
-              <wp:wrapPolygon edited="0">
-                <wp:start x="0" y="0"/>
-                <wp:lineTo x="0" y="21551"/>
-                <wp:lineTo x="21470" y="21551"/>
-                <wp:lineTo x="21470" y="0"/>
-                <wp:lineTo x="0" y="0"/>
-              </wp:wrapPolygon>
-            </wp:wrapTight>
+          <wp:inline distT="0" distB="0" distL="0" distR="0" wp14:anchorId="110DB8CC" wp14:editId="56772CF2">
+            <wp:extent cx="3971925" cy="2286000"/>
+            <wp:effectExtent l="0" t="0" r="9525" b="0"/>
             <wp:docPr id="6" name="图片 6"/>
             <wp:cNvGraphicFramePr>
               <a:graphicFrameLocks xmlns:a="http://schemas.openxmlformats.org/drawingml/2006/main" noChangeAspect="1"/>
@@ -1464,13 +1595,7 @@
                     <pic:cNvPicPr/>
                   </pic:nvPicPr>
                   <pic:blipFill>
-                    <a:blip r:embed="rId12">
-                      <a:extLst>
-                        <a:ext uri="{28A0092B-C50C-407E-A947-70E740481C1C}">
-                          <a14:useLocalDpi xmlns:a14="http://schemas.microsoft.com/office/drawing/2010/main" val="0"/>
-                        </a:ext>
-                      </a:extLst>
-                    </a:blip>
+                    <a:blip r:embed="rId12"/>
                     <a:stretch>
                       <a:fillRect/>
                     </a:stretch>
@@ -1478,7 +1603,7 @@
                   <pic:spPr>
                     <a:xfrm>
                       <a:off x="0" y="0"/>
-                      <a:ext cx="2855595" cy="7026275"/>
+                      <a:ext cx="3971925" cy="2286000"/>
                     </a:xfrm>
                     <a:prstGeom prst="rect">
                       <a:avLst/>
@@ -1487,39 +1612,64 @@
                 </pic:pic>
               </a:graphicData>
             </a:graphic>
-          </wp:anchor>
+          </wp:inline>
         </w:drawing>
       </w:r>
-      <w:r>
-        <w:t>Question 4b (suite)</w:t>
-      </w:r>
-    </w:p>
-    <w:p>
+    </w:p>
+    <w:p>
+      <w:pPr>
+        <w:ind w:left="708" w:firstLine="708"/>
+      </w:pPr>
+      <w:r>
+        <w:t xml:space="preserve">Comparer avec le résultat précédant (dans la partie 1), on voit que les résultats finales par le program est le même. Donc, cela nous montre que le program pour résoudre ce graphe est bien fonctionnel. </w:t>
+      </w:r>
+      <w:r>
+        <w:t>Donc on a bien { P0, P1, P2, P3 } sont les arguments gagnants et {C0, C1, C2, C3} sont les arguments perdants.</w:t>
+      </w:r>
+    </w:p>
+    <w:p>
+      <w:pPr>
+        <w:ind w:left="708" w:firstLine="708"/>
+      </w:pPr>
+    </w:p>
+    <w:p>
+      <w:pPr>
+        <w:ind w:left="708" w:firstLine="708"/>
+      </w:pPr>
+      <w:r>
+        <w:t xml:space="preserve">Le coeur de cet algorithme est dans la fonction « resolve » : </w:t>
+      </w:r>
+    </w:p>
+    <w:p>
+      <w:pPr>
+        <w:ind w:left="708" w:firstLine="708"/>
+      </w:pPr>
       <w:r>
         <w:rPr>
           <w:noProof/>
         </w:rPr>
+        <w:lastRenderedPageBreak/>
         <w:drawing>
-          <wp:anchor distT="0" distB="0" distL="114300" distR="114300" simplePos="0" relativeHeight="251661312" behindDoc="1" locked="0" layoutInCell="1" allowOverlap="1" wp14:anchorId="3398E3E6" wp14:editId="0A7FFE7D">
+          <wp:anchor distT="0" distB="0" distL="114300" distR="114300" simplePos="0" relativeHeight="251658240" behindDoc="1" locked="0" layoutInCell="1" allowOverlap="1" wp14:anchorId="721854AE" wp14:editId="7014A72B">
             <wp:simplePos x="0" y="0"/>
             <wp:positionH relativeFrom="margin">
-              <wp:posOffset>3080785</wp:posOffset>
+              <wp:align>left</wp:align>
             </wp:positionH>
             <wp:positionV relativeFrom="paragraph">
-              <wp:posOffset>20590</wp:posOffset>
+              <wp:posOffset>0</wp:posOffset>
             </wp:positionV>
-            <wp:extent cx="3226435" cy="4613910"/>
-            <wp:effectExtent l="0" t="0" r="0" b="0"/>
+            <wp:extent cx="5174615" cy="4333875"/>
+            <wp:effectExtent l="0" t="0" r="6985" b="0"/>
             <wp:wrapTight wrapText="bothSides">
               <wp:wrapPolygon edited="0">
                 <wp:start x="0" y="0"/>
-                <wp:lineTo x="0" y="21493"/>
-                <wp:lineTo x="21426" y="21493"/>
-                <wp:lineTo x="21426" y="0"/>
+                <wp:lineTo x="0" y="21458"/>
+                <wp:lineTo x="21550" y="21458"/>
+                <wp:lineTo x="21550" y="0"/>
                 <wp:lineTo x="0" y="0"/>
               </wp:wrapPolygon>
             </wp:wrapTight>
-            <wp:docPr id="10" name="图片 10"/>
+            <wp:docPr id="11" name="图片 11"/>
             <wp:cNvGraphicFramePr>
               <a:graphicFrameLocks xmlns:a="http://schemas.openxmlformats.org/drawingml/2006/main" noChangeAspect="1"/>
             </wp:cNvGraphicFramePr>
@@ -1545,7 +1695,7 @@
                   <pic:spPr>
                     <a:xfrm>
                       <a:off x="0" y="0"/>
-                      <a:ext cx="3226435" cy="4613910"/>
+                      <a:ext cx="5185747" cy="4342667"/>
                     </a:xfrm>
                     <a:prstGeom prst="rect">
                       <a:avLst/>
@@ -1554,89 +1704,982 @@
                 </pic:pic>
               </a:graphicData>
             </a:graphic>
+            <wp14:sizeRelH relativeFrom="margin">
+              <wp14:pctWidth>0</wp14:pctWidth>
+            </wp14:sizeRelH>
+            <wp14:sizeRelV relativeFrom="margin">
+              <wp14:pctHeight>0</wp14:pctHeight>
+            </wp14:sizeRelV>
           </wp:anchor>
         </w:drawing>
       </w:r>
     </w:p>
-    <w:p/>
-    <w:p/>
-    <w:p/>
-    <w:p/>
-    <w:p>
-      <w:pPr>
-        <w:pStyle w:val="2"/>
-      </w:pPr>
-    </w:p>
-    <w:p>
-      <w:pPr>
-        <w:pStyle w:val="2"/>
-      </w:pPr>
-    </w:p>
-    <w:p>
-      <w:pPr>
-        <w:pStyle w:val="2"/>
-      </w:pPr>
-    </w:p>
-    <w:p>
-      <w:pPr>
-        <w:pStyle w:val="2"/>
-      </w:pPr>
-    </w:p>
-    <w:p>
-      <w:pPr>
-        <w:pStyle w:val="2"/>
-      </w:pPr>
-    </w:p>
-    <w:p/>
-    <w:p/>
-    <w:p/>
-    <w:p/>
-    <w:p/>
-    <w:p/>
-    <w:p/>
-    <w:p/>
-    <w:p/>
-    <w:p/>
-    <w:p/>
-    <w:p/>
-    <w:p/>
-    <w:p/>
-    <w:p/>
-    <w:p/>
-    <w:p>
-      <w:pPr>
-        <w:pStyle w:val="2"/>
-      </w:pPr>
-    </w:p>
-    <w:p>
-      <w:pPr>
-        <w:pStyle w:val="2"/>
-      </w:pPr>
-      <w:bookmarkStart w:id="5" w:name="_Toc53497540"/>
-      <w:r>
-        <w:t>Question 5 : Caractéristique d’Euler-Poincaré</w:t>
-      </w:r>
-      <w:bookmarkEnd w:id="5"/>
-    </w:p>
-    <w:p/>
-    <w:p>
-      <w:r>
-        <w:t>Grâce à la fonction « elements() » dans la classe Gmap, on peut obtenir le nombre de sommet, d’arête et de face.</w:t>
-      </w:r>
-    </w:p>
-    <w:p>
-      <w:pPr>
-        <w:jc w:val="center"/>
-      </w:pPr>
+    <w:p>
       <w:r>
         <w:rPr>
           <w:noProof/>
         </w:rPr>
-        <w:lastRenderedPageBreak/>
+        <mc:AlternateContent>
+          <mc:Choice Requires="wps">
+            <w:drawing>
+              <wp:anchor distT="0" distB="0" distL="114300" distR="114300" simplePos="0" relativeHeight="251673600" behindDoc="0" locked="0" layoutInCell="1" allowOverlap="1" wp14:anchorId="6006A358" wp14:editId="0D2D92FD">
+                <wp:simplePos x="0" y="0"/>
+                <wp:positionH relativeFrom="column">
+                  <wp:posOffset>5048250</wp:posOffset>
+                </wp:positionH>
+                <wp:positionV relativeFrom="paragraph">
+                  <wp:posOffset>5372100</wp:posOffset>
+                </wp:positionV>
+                <wp:extent cx="1847850" cy="1885950"/>
+                <wp:effectExtent l="57150" t="38100" r="57150" b="76200"/>
+                <wp:wrapNone/>
+                <wp:docPr id="21" name="矩形 21"/>
+                <wp:cNvGraphicFramePr/>
+                <a:graphic xmlns:a="http://schemas.openxmlformats.org/drawingml/2006/main">
+                  <a:graphicData uri="http://schemas.microsoft.com/office/word/2010/wordprocessingShape">
+                    <wps:wsp>
+                      <wps:cNvSpPr/>
+                      <wps:spPr>
+                        <a:xfrm>
+                          <a:off x="0" y="0"/>
+                          <a:ext cx="1847850" cy="1885950"/>
+                        </a:xfrm>
+                        <a:prstGeom prst="rect">
+                          <a:avLst/>
+                        </a:prstGeom>
+                        <a:ln/>
+                      </wps:spPr>
+                      <wps:style>
+                        <a:lnRef idx="0">
+                          <a:schemeClr val="accent4"/>
+                        </a:lnRef>
+                        <a:fillRef idx="3">
+                          <a:schemeClr val="accent4"/>
+                        </a:fillRef>
+                        <a:effectRef idx="3">
+                          <a:schemeClr val="accent4"/>
+                        </a:effectRef>
+                        <a:fontRef idx="minor">
+                          <a:schemeClr val="lt1"/>
+                        </a:fontRef>
+                      </wps:style>
+                      <wps:txbx>
+                        <w:txbxContent>
+                          <w:p>
+                            <w:pPr>
+                              <w:jc w:val="center"/>
+                            </w:pPr>
+                            <w:r>
+                              <w:t>Selon les arguments courants, chercher les arguments IN</w:t>
+                            </w:r>
+                          </w:p>
+                          <w:p>
+                            <w:pPr>
+                              <w:jc w:val="center"/>
+                              <w:rPr>
+                                <w:lang w:val="en-US"/>
+                              </w:rPr>
+                            </w:pPr>
+                            <w:r>
+                              <w:rPr>
+                                <w:lang w:val="en-US"/>
+                              </w:rPr>
+                              <w:t xml:space="preserve">Selon : </w:t>
+                            </w:r>
+                          </w:p>
+                          <w:p>
+                            <w:pPr>
+                              <w:jc w:val="center"/>
+                              <w:rPr>
+                                <w:i/>
+                                <w:iCs/>
+                                <w:u w:val="single"/>
+                                <w:lang w:val="en-US"/>
+                              </w:rPr>
+                            </w:pPr>
+                            <w:r>
+                              <w:rPr>
+                                <w:i/>
+                                <w:iCs/>
+                                <w:u w:val="single"/>
+                                <w:lang w:val="en-US"/>
+                              </w:rPr>
+                              <w:t>An argument is IN if all its attackers are OUT</w:t>
+                            </w:r>
+                          </w:p>
+                        </w:txbxContent>
+                      </wps:txbx>
+                      <wps:bodyPr rot="0" spcFirstLastPara="0" vertOverflow="overflow" horzOverflow="overflow" vert="horz" wrap="square" lIns="91440" tIns="45720" rIns="91440" bIns="45720" numCol="1" spcCol="0" rtlCol="0" fromWordArt="0" anchor="ctr" anchorCtr="0" forceAA="0" compatLnSpc="1">
+                        <a:prstTxWarp prst="textNoShape">
+                          <a:avLst/>
+                        </a:prstTxWarp>
+                        <a:noAutofit/>
+                      </wps:bodyPr>
+                    </wps:wsp>
+                  </a:graphicData>
+                </a:graphic>
+                <wp14:sizeRelH relativeFrom="margin">
+                  <wp14:pctWidth>0</wp14:pctWidth>
+                </wp14:sizeRelH>
+                <wp14:sizeRelV relativeFrom="margin">
+                  <wp14:pctHeight>0</wp14:pctHeight>
+                </wp14:sizeRelV>
+              </wp:anchor>
+            </w:drawing>
+          </mc:Choice>
+          <mc:Fallback>
+            <w:pict>
+              <v:rect w14:anchorId="6006A358" id="矩形 21" o:spid="_x0000_s1026" style="position:absolute;margin-left:397.5pt;margin-top:423pt;width:145.5pt;height:148.5pt;z-index:251673600;visibility:visible;mso-wrap-style:square;mso-width-percent:0;mso-height-percent:0;mso-wrap-distance-left:9pt;mso-wrap-distance-top:0;mso-wrap-distance-right:9pt;mso-wrap-distance-bottom:0;mso-position-horizontal:absolute;mso-position-horizontal-relative:text;mso-position-vertical:absolute;mso-position-vertical-relative:text;mso-width-percent:0;mso-height-percent:0;mso-width-relative:margin;mso-height-relative:margin;v-text-anchor:middle" o:gfxdata="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" fillcolor="#ffc310 [3031]" stroked="f">
+                <v:fill color2="#fcbd00 [3175]" rotate="t" colors="0 #ffc746;.5 #ffc600;1 #e5b600" focus="100%" type="gradient">
+                  <o:fill v:ext="view" type="gradientUnscaled"/>
+                </v:fill>
+                <v:shadow on="t" color="black" opacity="41287f" offset="0,1.5pt"/>
+                <v:textbox>
+                  <w:txbxContent>
+                    <w:p>
+                      <w:pPr>
+                        <w:jc w:val="center"/>
+                      </w:pPr>
+                      <w:r>
+                        <w:t>Selon les arguments courants, chercher les arguments IN</w:t>
+                      </w:r>
+                    </w:p>
+                    <w:p>
+                      <w:pPr>
+                        <w:jc w:val="center"/>
+                        <w:rPr>
+                          <w:lang w:val="en-US"/>
+                        </w:rPr>
+                      </w:pPr>
+                      <w:r>
+                        <w:rPr>
+                          <w:lang w:val="en-US"/>
+                        </w:rPr>
+                        <w:t xml:space="preserve">Selon : </w:t>
+                      </w:r>
+                    </w:p>
+                    <w:p>
+                      <w:pPr>
+                        <w:jc w:val="center"/>
+                        <w:rPr>
+                          <w:i/>
+                          <w:iCs/>
+                          <w:u w:val="single"/>
+                          <w:lang w:val="en-US"/>
+                        </w:rPr>
+                      </w:pPr>
+                      <w:r>
+                        <w:rPr>
+                          <w:i/>
+                          <w:iCs/>
+                          <w:u w:val="single"/>
+                          <w:lang w:val="en-US"/>
+                        </w:rPr>
+                        <w:t>An argument is IN if all its attackers are OUT</w:t>
+                      </w:r>
+                    </w:p>
+                  </w:txbxContent>
+                </v:textbox>
+              </v:rect>
+            </w:pict>
+          </mc:Fallback>
+        </mc:AlternateContent>
+      </w:r>
+      <w:r>
+        <w:rPr>
+          <w:noProof/>
+        </w:rPr>
+        <mc:AlternateContent>
+          <mc:Choice Requires="wps">
+            <w:drawing>
+              <wp:anchor distT="0" distB="0" distL="114300" distR="114300" simplePos="0" relativeHeight="251671552" behindDoc="0" locked="0" layoutInCell="1" allowOverlap="1" wp14:anchorId="7EA7CA0A" wp14:editId="7C39A84E">
+                <wp:simplePos x="0" y="0"/>
+                <wp:positionH relativeFrom="column">
+                  <wp:posOffset>4981575</wp:posOffset>
+                </wp:positionH>
+                <wp:positionV relativeFrom="paragraph">
+                  <wp:posOffset>1162050</wp:posOffset>
+                </wp:positionV>
+                <wp:extent cx="1971675" cy="1800225"/>
+                <wp:effectExtent l="57150" t="38100" r="66675" b="85725"/>
+                <wp:wrapNone/>
+                <wp:docPr id="20" name="矩形 20"/>
+                <wp:cNvGraphicFramePr/>
+                <a:graphic xmlns:a="http://schemas.openxmlformats.org/drawingml/2006/main">
+                  <a:graphicData uri="http://schemas.microsoft.com/office/word/2010/wordprocessingShape">
+                    <wps:wsp>
+                      <wps:cNvSpPr/>
+                      <wps:spPr>
+                        <a:xfrm>
+                          <a:off x="0" y="0"/>
+                          <a:ext cx="1971675" cy="1800225"/>
+                        </a:xfrm>
+                        <a:prstGeom prst="rect">
+                          <a:avLst/>
+                        </a:prstGeom>
+                        <a:ln/>
+                      </wps:spPr>
+                      <wps:style>
+                        <a:lnRef idx="0">
+                          <a:schemeClr val="accent2"/>
+                        </a:lnRef>
+                        <a:fillRef idx="3">
+                          <a:schemeClr val="accent2"/>
+                        </a:fillRef>
+                        <a:effectRef idx="3">
+                          <a:schemeClr val="accent2"/>
+                        </a:effectRef>
+                        <a:fontRef idx="minor">
+                          <a:schemeClr val="lt1"/>
+                        </a:fontRef>
+                      </wps:style>
+                      <wps:txbx>
+                        <w:txbxContent>
+                          <w:p>
+                            <w:pPr>
+                              <w:jc w:val="center"/>
+                            </w:pPr>
+                            <w:r>
+                              <w:t>Selon les arguments courants (le résultat temporaire dans le vector de IN et OUT), chercher les arguments OUT</w:t>
+                            </w:r>
+                          </w:p>
+                          <w:p>
+                            <w:pPr>
+                              <w:jc w:val="center"/>
+                              <w:rPr>
+                                <w:lang w:val="en-US"/>
+                              </w:rPr>
+                            </w:pPr>
+                            <w:r>
+                              <w:rPr>
+                                <w:lang w:val="en-US"/>
+                              </w:rPr>
+                              <w:t xml:space="preserve">Selon : </w:t>
+                            </w:r>
+                          </w:p>
+                          <w:p>
+                            <w:pPr>
+                              <w:jc w:val="center"/>
+                              <w:rPr>
+                                <w:lang w:val="en-US"/>
+                              </w:rPr>
+                            </w:pPr>
+                            <w:r>
+                              <w:rPr>
+                                <w:i/>
+                                <w:iCs/>
+                                <w:u w:val="single"/>
+                                <w:lang w:val="en-US"/>
+                              </w:rPr>
+                              <w:t xml:space="preserve">An argument is </w:t>
+                            </w:r>
+                            <w:r>
+                              <w:rPr>
+                                <w:i/>
+                                <w:iCs/>
+                                <w:u w:val="single"/>
+                                <w:lang w:val="en-US"/>
+                              </w:rPr>
+                              <w:t>OUT</w:t>
+                            </w:r>
+                            <w:r>
+                              <w:rPr>
+                                <w:i/>
+                                <w:iCs/>
+                                <w:u w:val="single"/>
+                                <w:lang w:val="en-US"/>
+                              </w:rPr>
+                              <w:t xml:space="preserve"> if at least one of its attackers is </w:t>
+                            </w:r>
+                            <w:r>
+                              <w:rPr>
+                                <w:i/>
+                                <w:iCs/>
+                                <w:u w:val="single"/>
+                                <w:lang w:val="en-US"/>
+                              </w:rPr>
+                              <w:t>IN</w:t>
+                            </w:r>
+                          </w:p>
+                        </w:txbxContent>
+                      </wps:txbx>
+                      <wps:bodyPr rot="0" spcFirstLastPara="0" vertOverflow="overflow" horzOverflow="overflow" vert="horz" wrap="square" lIns="91440" tIns="45720" rIns="91440" bIns="45720" numCol="1" spcCol="0" rtlCol="0" fromWordArt="0" anchor="ctr" anchorCtr="0" forceAA="0" compatLnSpc="1">
+                        <a:prstTxWarp prst="textNoShape">
+                          <a:avLst/>
+                        </a:prstTxWarp>
+                        <a:noAutofit/>
+                      </wps:bodyPr>
+                    </wps:wsp>
+                  </a:graphicData>
+                </a:graphic>
+                <wp14:sizeRelH relativeFrom="margin">
+                  <wp14:pctWidth>0</wp14:pctWidth>
+                </wp14:sizeRelH>
+                <wp14:sizeRelV relativeFrom="margin">
+                  <wp14:pctHeight>0</wp14:pctHeight>
+                </wp14:sizeRelV>
+              </wp:anchor>
+            </w:drawing>
+          </mc:Choice>
+          <mc:Fallback>
+            <w:pict>
+              <v:rect w14:anchorId="7EA7CA0A" id="矩形 20" o:spid="_x0000_s1027" style="position:absolute;margin-left:392.25pt;margin-top:91.5pt;width:155.25pt;height:141.75pt;z-index:251671552;visibility:visible;mso-wrap-style:square;mso-width-percent:0;mso-height-percent:0;mso-wrap-distance-left:9pt;mso-wrap-distance-top:0;mso-wrap-distance-right:9pt;mso-wrap-distance-bottom:0;mso-position-horizontal:absolute;mso-position-horizontal-relative:text;mso-position-vertical:absolute;mso-position-vertical-relative:text;mso-width-percent:0;mso-height-percent:0;mso-width-relative:margin;mso-height-relative:margin;v-text-anchor:middle" o:gfxdata="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" fillcolor="#ee853d [3029]" stroked="f">
+                <v:fill color2="#ec7a2d [3173]" rotate="t" colors="0 #f18c55;.5 #f67b28;1 #e56b17" focus="100%" type="gradient">
+                  <o:fill v:ext="view" type="gradientUnscaled"/>
+                </v:fill>
+                <v:shadow on="t" color="black" opacity="41287f" offset="0,1.5pt"/>
+                <v:textbox>
+                  <w:txbxContent>
+                    <w:p>
+                      <w:pPr>
+                        <w:jc w:val="center"/>
+                      </w:pPr>
+                      <w:r>
+                        <w:t>Selon les arguments courants (le résultat temporaire dans le vector de IN et OUT), chercher les arguments OUT</w:t>
+                      </w:r>
+                    </w:p>
+                    <w:p>
+                      <w:pPr>
+                        <w:jc w:val="center"/>
+                        <w:rPr>
+                          <w:lang w:val="en-US"/>
+                        </w:rPr>
+                      </w:pPr>
+                      <w:r>
+                        <w:rPr>
+                          <w:lang w:val="en-US"/>
+                        </w:rPr>
+                        <w:t xml:space="preserve">Selon : </w:t>
+                      </w:r>
+                    </w:p>
+                    <w:p>
+                      <w:pPr>
+                        <w:jc w:val="center"/>
+                        <w:rPr>
+                          <w:lang w:val="en-US"/>
+                        </w:rPr>
+                      </w:pPr>
+                      <w:r>
+                        <w:rPr>
+                          <w:i/>
+                          <w:iCs/>
+                          <w:u w:val="single"/>
+                          <w:lang w:val="en-US"/>
+                        </w:rPr>
+                        <w:t xml:space="preserve">An argument is </w:t>
+                      </w:r>
+                      <w:r>
+                        <w:rPr>
+                          <w:i/>
+                          <w:iCs/>
+                          <w:u w:val="single"/>
+                          <w:lang w:val="en-US"/>
+                        </w:rPr>
+                        <w:t>OUT</w:t>
+                      </w:r>
+                      <w:r>
+                        <w:rPr>
+                          <w:i/>
+                          <w:iCs/>
+                          <w:u w:val="single"/>
+                          <w:lang w:val="en-US"/>
+                        </w:rPr>
+                        <w:t xml:space="preserve"> if at least one of its attackers is </w:t>
+                      </w:r>
+                      <w:r>
+                        <w:rPr>
+                          <w:i/>
+                          <w:iCs/>
+                          <w:u w:val="single"/>
+                          <w:lang w:val="en-US"/>
+                        </w:rPr>
+                        <w:t>IN</w:t>
+                      </w:r>
+                    </w:p>
+                  </w:txbxContent>
+                </v:textbox>
+              </v:rect>
+            </w:pict>
+          </mc:Fallback>
+        </mc:AlternateContent>
+      </w:r>
+      <w:r>
+        <w:rPr>
+          <w:noProof/>
+        </w:rPr>
+        <mc:AlternateContent>
+          <mc:Choice Requires="wps">
+            <w:drawing>
+              <wp:anchor distT="0" distB="0" distL="114300" distR="114300" simplePos="0" relativeHeight="251668480" behindDoc="0" locked="0" layoutInCell="1" allowOverlap="1" wp14:anchorId="3C15BF6E" wp14:editId="449CCDD2">
+                <wp:simplePos x="0" y="0"/>
+                <wp:positionH relativeFrom="column">
+                  <wp:posOffset>3057525</wp:posOffset>
+                </wp:positionH>
+                <wp:positionV relativeFrom="paragraph">
+                  <wp:posOffset>8753475</wp:posOffset>
+                </wp:positionV>
+                <wp:extent cx="1419225" cy="295275"/>
+                <wp:effectExtent l="57150" t="38100" r="66675" b="85725"/>
+                <wp:wrapNone/>
+                <wp:docPr id="19" name="矩形 19"/>
+                <wp:cNvGraphicFramePr/>
+                <a:graphic xmlns:a="http://schemas.openxmlformats.org/drawingml/2006/main">
+                  <a:graphicData uri="http://schemas.microsoft.com/office/word/2010/wordprocessingShape">
+                    <wps:wsp>
+                      <wps:cNvSpPr/>
+                      <wps:spPr>
+                        <a:xfrm>
+                          <a:off x="0" y="0"/>
+                          <a:ext cx="1419225" cy="295275"/>
+                        </a:xfrm>
+                        <a:prstGeom prst="rect">
+                          <a:avLst/>
+                        </a:prstGeom>
+                        <a:ln/>
+                      </wps:spPr>
+                      <wps:style>
+                        <a:lnRef idx="0">
+                          <a:schemeClr val="accent6"/>
+                        </a:lnRef>
+                        <a:fillRef idx="3">
+                          <a:schemeClr val="accent6"/>
+                        </a:fillRef>
+                        <a:effectRef idx="3">
+                          <a:schemeClr val="accent6"/>
+                        </a:effectRef>
+                        <a:fontRef idx="minor">
+                          <a:schemeClr val="lt1"/>
+                        </a:fontRef>
+                      </wps:style>
+                      <wps:txbx>
+                        <w:txbxContent>
+                          <w:p>
+                            <w:pPr>
+                              <w:jc w:val="center"/>
+                            </w:pPr>
+                            <w:r>
+                              <w:t>Affichage</w:t>
+                            </w:r>
+                          </w:p>
+                        </w:txbxContent>
+                      </wps:txbx>
+                      <wps:bodyPr rot="0" spcFirstLastPara="0" vertOverflow="overflow" horzOverflow="overflow" vert="horz" wrap="square" lIns="91440" tIns="45720" rIns="91440" bIns="45720" numCol="1" spcCol="0" rtlCol="0" fromWordArt="0" anchor="ctr" anchorCtr="0" forceAA="0" compatLnSpc="1">
+                        <a:prstTxWarp prst="textNoShape">
+                          <a:avLst/>
+                        </a:prstTxWarp>
+                        <a:noAutofit/>
+                      </wps:bodyPr>
+                    </wps:wsp>
+                  </a:graphicData>
+                </a:graphic>
+                <wp14:sizeRelH relativeFrom="margin">
+                  <wp14:pctWidth>0</wp14:pctWidth>
+                </wp14:sizeRelH>
+                <wp14:sizeRelV relativeFrom="margin">
+                  <wp14:pctHeight>0</wp14:pctHeight>
+                </wp14:sizeRelV>
+              </wp:anchor>
+            </w:drawing>
+          </mc:Choice>
+          <mc:Fallback>
+            <w:pict>
+              <v:rect w14:anchorId="3C15BF6E" id="矩形 19" o:spid="_x0000_s1028" style="position:absolute;margin-left:240.75pt;margin-top:689.25pt;width:111.75pt;height:23.25pt;z-index:251668480;visibility:visible;mso-wrap-style:square;mso-width-percent:0;mso-height-percent:0;mso-wrap-distance-left:9pt;mso-wrap-distance-top:0;mso-wrap-distance-right:9pt;mso-wrap-distance-bottom:0;mso-position-horizontal:absolute;mso-position-horizontal-relative:text;mso-position-vertical:absolute;mso-position-vertical-relative:text;mso-width-percent:0;mso-height-percent:0;mso-width-relative:margin;mso-height-relative:margin;v-text-anchor:middle" o:gfxdata="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" fillcolor="#77b64e [3033]" stroked="f">
+                <v:fill color2="#6eaa46 [3177]" rotate="t" colors="0 #81b861;.5 #6fb242;1 #61a235" focus="100%" type="gradient">
+                  <o:fill v:ext="view" type="gradientUnscaled"/>
+                </v:fill>
+                <v:shadow on="t" color="black" opacity="41287f" offset="0,1.5pt"/>
+                <v:textbox>
+                  <w:txbxContent>
+                    <w:p>
+                      <w:pPr>
+                        <w:jc w:val="center"/>
+                      </w:pPr>
+                      <w:r>
+                        <w:t>Affichage</w:t>
+                      </w:r>
+                    </w:p>
+                  </w:txbxContent>
+                </v:textbox>
+              </v:rect>
+            </w:pict>
+          </mc:Fallback>
+        </mc:AlternateContent>
+      </w:r>
+      <w:r>
+        <w:rPr>
+          <w:noProof/>
+        </w:rPr>
+        <mc:AlternateContent>
+          <mc:Choice Requires="wps">
+            <w:drawing>
+              <wp:anchor distT="0" distB="0" distL="114300" distR="114300" simplePos="0" relativeHeight="251666432" behindDoc="0" locked="0" layoutInCell="1" allowOverlap="1" wp14:anchorId="17CFC348" wp14:editId="449CD76F">
+                <wp:simplePos x="0" y="0"/>
+                <wp:positionH relativeFrom="column">
+                  <wp:posOffset>266701</wp:posOffset>
+                </wp:positionH>
+                <wp:positionV relativeFrom="paragraph">
+                  <wp:posOffset>8105775</wp:posOffset>
+                </wp:positionV>
+                <wp:extent cx="2343150" cy="1323975"/>
+                <wp:effectExtent l="0" t="0" r="0" b="9525"/>
+                <wp:wrapNone/>
+                <wp:docPr id="18" name="矩形 18"/>
+                <wp:cNvGraphicFramePr/>
+                <a:graphic xmlns:a="http://schemas.openxmlformats.org/drawingml/2006/main">
+                  <a:graphicData uri="http://schemas.microsoft.com/office/word/2010/wordprocessingShape">
+                    <wps:wsp>
+                      <wps:cNvSpPr/>
+                      <wps:spPr>
+                        <a:xfrm>
+                          <a:off x="0" y="0"/>
+                          <a:ext cx="2343150" cy="1323975"/>
+                        </a:xfrm>
+                        <a:prstGeom prst="rect">
+                          <a:avLst/>
+                        </a:prstGeom>
+                        <a:solidFill>
+                          <a:schemeClr val="accent6">
+                            <a:alpha val="50000"/>
+                          </a:schemeClr>
+                        </a:solidFill>
+                        <a:ln>
+                          <a:noFill/>
+                        </a:ln>
+                      </wps:spPr>
+                      <wps:style>
+                        <a:lnRef idx="0">
+                          <a:scrgbClr r="0" g="0" b="0"/>
+                        </a:lnRef>
+                        <a:fillRef idx="0">
+                          <a:scrgbClr r="0" g="0" b="0"/>
+                        </a:fillRef>
+                        <a:effectRef idx="0">
+                          <a:scrgbClr r="0" g="0" b="0"/>
+                        </a:effectRef>
+                        <a:fontRef idx="minor">
+                          <a:schemeClr val="lt1"/>
+                        </a:fontRef>
+                      </wps:style>
+                      <wps:bodyPr rot="0" spcFirstLastPara="0" vertOverflow="overflow" horzOverflow="overflow" vert="horz" wrap="square" lIns="91440" tIns="45720" rIns="91440" bIns="45720" numCol="1" spcCol="0" rtlCol="0" fromWordArt="0" anchor="ctr" anchorCtr="0" forceAA="0" compatLnSpc="1">
+                        <a:prstTxWarp prst="textNoShape">
+                          <a:avLst/>
+                        </a:prstTxWarp>
+                        <a:noAutofit/>
+                      </wps:bodyPr>
+                    </wps:wsp>
+                  </a:graphicData>
+                </a:graphic>
+                <wp14:sizeRelH relativeFrom="margin">
+                  <wp14:pctWidth>0</wp14:pctWidth>
+                </wp14:sizeRelH>
+                <wp14:sizeRelV relativeFrom="margin">
+                  <wp14:pctHeight>0</wp14:pctHeight>
+                </wp14:sizeRelV>
+              </wp:anchor>
+            </w:drawing>
+          </mc:Choice>
+          <mc:Fallback>
+            <w:pict>
+              <v:rect w14:anchorId="3C0E26D5" id="矩形 18" o:spid="_x0000_s1026" style="position:absolute;margin-left:21pt;margin-top:638.25pt;width:184.5pt;height:104.25pt;z-index:251666432;visibility:visible;mso-wrap-style:square;mso-width-percent:0;mso-height-percent:0;mso-wrap-distance-left:9pt;mso-wrap-distance-top:0;mso-wrap-distance-right:9pt;mso-wrap-distance-bottom:0;mso-position-horizontal:absolute;mso-position-horizontal-relative:text;mso-position-vertical:absolute;mso-position-vertical-relative:text;mso-width-percent:0;mso-height-percent:0;mso-width-relative:margin;mso-height-relative:margin;v-text-anchor:middle" o:gfxdata="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" fillcolor="#70ad47 [3209]" stroked="f">
+                <v:fill opacity="32896f"/>
+              </v:rect>
+            </w:pict>
+          </mc:Fallback>
+        </mc:AlternateContent>
+      </w:r>
+      <w:r>
+        <w:rPr>
+          <w:noProof/>
+        </w:rPr>
+        <mc:AlternateContent>
+          <mc:Choice Requires="wps">
+            <w:drawing>
+              <wp:anchor distT="0" distB="0" distL="114300" distR="114300" simplePos="0" relativeHeight="251664384" behindDoc="0" locked="0" layoutInCell="1" allowOverlap="1" wp14:anchorId="3906BFEB" wp14:editId="31AF0151">
+                <wp:simplePos x="0" y="0"/>
+                <wp:positionH relativeFrom="column">
+                  <wp:posOffset>5238750</wp:posOffset>
+                </wp:positionH>
+                <wp:positionV relativeFrom="paragraph">
+                  <wp:posOffset>3914775</wp:posOffset>
+                </wp:positionV>
+                <wp:extent cx="1533525" cy="781050"/>
+                <wp:effectExtent l="0" t="0" r="28575" b="19050"/>
+                <wp:wrapNone/>
+                <wp:docPr id="17" name="矩形 17"/>
+                <wp:cNvGraphicFramePr/>
+                <a:graphic xmlns:a="http://schemas.openxmlformats.org/drawingml/2006/main">
+                  <a:graphicData uri="http://schemas.microsoft.com/office/word/2010/wordprocessingShape">
+                    <wps:wsp>
+                      <wps:cNvSpPr/>
+                      <wps:spPr>
+                        <a:xfrm>
+                          <a:off x="0" y="0"/>
+                          <a:ext cx="1533525" cy="781050"/>
+                        </a:xfrm>
+                        <a:prstGeom prst="rect">
+                          <a:avLst/>
+                        </a:prstGeom>
+                      </wps:spPr>
+                      <wps:style>
+                        <a:lnRef idx="3">
+                          <a:schemeClr val="lt1"/>
+                        </a:lnRef>
+                        <a:fillRef idx="1">
+                          <a:schemeClr val="accent1"/>
+                        </a:fillRef>
+                        <a:effectRef idx="1">
+                          <a:schemeClr val="accent1"/>
+                        </a:effectRef>
+                        <a:fontRef idx="minor">
+                          <a:schemeClr val="lt1"/>
+                        </a:fontRef>
+                      </wps:style>
+                      <wps:txbx>
+                        <w:txbxContent>
+                          <w:p>
+                            <w:pPr>
+                              <w:jc w:val="center"/>
+                            </w:pPr>
+                            <w:r>
+                              <w:t>Pour « maxIter » itération</w:t>
+                            </w:r>
+                          </w:p>
+                          <w:p>
+                            <w:pPr>
+                              <w:jc w:val="center"/>
+                            </w:pPr>
+                            <w:r>
+                              <w:t>(ici maxIter = 5)</w:t>
+                            </w:r>
+                          </w:p>
+                        </w:txbxContent>
+                      </wps:txbx>
+                      <wps:bodyPr rot="0" spcFirstLastPara="0" vertOverflow="overflow" horzOverflow="overflow" vert="horz" wrap="square" lIns="91440" tIns="45720" rIns="91440" bIns="45720" numCol="1" spcCol="0" rtlCol="0" fromWordArt="0" anchor="ctr" anchorCtr="0" forceAA="0" compatLnSpc="1">
+                        <a:prstTxWarp prst="textNoShape">
+                          <a:avLst/>
+                        </a:prstTxWarp>
+                        <a:noAutofit/>
+                      </wps:bodyPr>
+                    </wps:wsp>
+                  </a:graphicData>
+                </a:graphic>
+                <wp14:sizeRelH relativeFrom="margin">
+                  <wp14:pctWidth>0</wp14:pctWidth>
+                </wp14:sizeRelH>
+                <wp14:sizeRelV relativeFrom="margin">
+                  <wp14:pctHeight>0</wp14:pctHeight>
+                </wp14:sizeRelV>
+              </wp:anchor>
+            </w:drawing>
+          </mc:Choice>
+          <mc:Fallback>
+            <w:pict>
+              <v:rect w14:anchorId="3906BFEB" id="矩形 17" o:spid="_x0000_s1029" style="position:absolute;margin-left:412.5pt;margin-top:308.25pt;width:120.75pt;height:61.5pt;z-index:251664384;visibility:visible;mso-wrap-style:square;mso-width-percent:0;mso-height-percent:0;mso-wrap-distance-left:9pt;mso-wrap-distance-top:0;mso-wrap-distance-right:9pt;mso-wrap-distance-bottom:0;mso-position-horizontal:absolute;mso-position-horizontal-relative:text;mso-position-vertical:absolute;mso-position-vertical-relative:text;mso-width-percent:0;mso-height-percent:0;mso-width-relative:margin;mso-height-relative:margin;v-text-anchor:middle" o:gfxdata="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" fillcolor="#4472c4 [3204]" strokecolor="white [3201]" strokeweight="1.5pt">
+                <v:textbox>
+                  <w:txbxContent>
+                    <w:p>
+                      <w:pPr>
+                        <w:jc w:val="center"/>
+                      </w:pPr>
+                      <w:r>
+                        <w:t>Pour « maxIter » itération</w:t>
+                      </w:r>
+                    </w:p>
+                    <w:p>
+                      <w:pPr>
+                        <w:jc w:val="center"/>
+                      </w:pPr>
+                      <w:r>
+                        <w:t>(ici maxIter = 5)</w:t>
+                      </w:r>
+                    </w:p>
+                  </w:txbxContent>
+                </v:textbox>
+              </v:rect>
+            </w:pict>
+          </mc:Fallback>
+        </mc:AlternateContent>
+      </w:r>
+      <w:r>
+        <w:rPr>
+          <w:noProof/>
+        </w:rPr>
+        <mc:AlternateContent>
+          <mc:Choice Requires="wps">
+            <w:drawing>
+              <wp:anchor distT="0" distB="0" distL="114300" distR="114300" simplePos="0" relativeHeight="251663360" behindDoc="0" locked="0" layoutInCell="1" allowOverlap="1" wp14:anchorId="372404C7" wp14:editId="0DB5913B">
+                <wp:simplePos x="0" y="0"/>
+                <wp:positionH relativeFrom="column">
+                  <wp:posOffset>4705350</wp:posOffset>
+                </wp:positionH>
+                <wp:positionV relativeFrom="paragraph">
+                  <wp:posOffset>647700</wp:posOffset>
+                </wp:positionV>
+                <wp:extent cx="323850" cy="7439025"/>
+                <wp:effectExtent l="0" t="0" r="38100" b="28575"/>
+                <wp:wrapNone/>
+                <wp:docPr id="16" name="右大括号 16"/>
+                <wp:cNvGraphicFramePr/>
+                <a:graphic xmlns:a="http://schemas.openxmlformats.org/drawingml/2006/main">
+                  <a:graphicData uri="http://schemas.microsoft.com/office/word/2010/wordprocessingShape">
+                    <wps:wsp>
+                      <wps:cNvSpPr/>
+                      <wps:spPr>
+                        <a:xfrm>
+                          <a:off x="0" y="0"/>
+                          <a:ext cx="323850" cy="7439025"/>
+                        </a:xfrm>
+                        <a:prstGeom prst="rightBrace">
+                          <a:avLst>
+                            <a:gd name="adj1" fmla="val 16044"/>
+                            <a:gd name="adj2" fmla="val 46931"/>
+                          </a:avLst>
+                        </a:prstGeom>
+                      </wps:spPr>
+                      <wps:style>
+                        <a:lnRef idx="3">
+                          <a:schemeClr val="accent3"/>
+                        </a:lnRef>
+                        <a:fillRef idx="0">
+                          <a:schemeClr val="accent3"/>
+                        </a:fillRef>
+                        <a:effectRef idx="2">
+                          <a:schemeClr val="accent3"/>
+                        </a:effectRef>
+                        <a:fontRef idx="minor">
+                          <a:schemeClr val="tx1"/>
+                        </a:fontRef>
+                      </wps:style>
+                      <wps:bodyPr rot="0" spcFirstLastPara="0" vertOverflow="overflow" horzOverflow="overflow" vert="horz" wrap="square" lIns="91440" tIns="45720" rIns="91440" bIns="45720" numCol="1" spcCol="0" rtlCol="0" fromWordArt="0" anchor="ctr" anchorCtr="0" forceAA="0" compatLnSpc="1">
+                        <a:prstTxWarp prst="textNoShape">
+                          <a:avLst/>
+                        </a:prstTxWarp>
+                        <a:noAutofit/>
+                      </wps:bodyPr>
+                    </wps:wsp>
+                  </a:graphicData>
+                </a:graphic>
+                <wp14:sizeRelH relativeFrom="margin">
+                  <wp14:pctWidth>0</wp14:pctWidth>
+                </wp14:sizeRelH>
+                <wp14:sizeRelV relativeFrom="margin">
+                  <wp14:pctHeight>0</wp14:pctHeight>
+                </wp14:sizeRelV>
+              </wp:anchor>
+            </w:drawing>
+          </mc:Choice>
+          <mc:Fallback>
+            <w:pict>
+              <v:shapetype w14:anchorId="0A060CB0" id="_x0000_t88" coordsize="21600,21600" o:spt="88" adj="1800,10800" path="m,qx10800@0l10800@2qy21600@11,10800@3l10800@1qy,21600e" filled="f">
+                <v:formulas>
+                  <v:f eqn="val #0"/>
+                  <v:f eqn="sum 21600 0 #0"/>
+                  <v:f eqn="sum #1 0 #0"/>
+                  <v:f eqn="sum #1 #0 0"/>
+                  <v:f eqn="prod #0 9598 32768"/>
+                  <v:f eqn="sum 21600 0 @4"/>
+                  <v:f eqn="sum 21600 0 #1"/>
+                  <v:f eqn="min #1 @6"/>
+                  <v:f eqn="prod @7 1 2"/>
+                  <v:f eqn="prod #0 2 1"/>
+                  <v:f eqn="sum 21600 0 @9"/>
+                  <v:f eqn="val #1"/>
+                </v:formulas>
+                <v:path arrowok="t" o:connecttype="custom" o:connectlocs="0,0;21600,@11;0,21600" textboxrect="0,@4,7637,@5"/>
+                <v:handles>
+                  <v:h position="center,#0" yrange="0,@8"/>
+                  <v:h position="bottomRight,#1" yrange="@9,@10"/>
+                </v:handles>
+              </v:shapetype>
+              <v:shape id="右大括号 16" o:spid="_x0000_s1026" type="#_x0000_t88" style="position:absolute;margin-left:370.5pt;margin-top:51pt;width:25.5pt;height:585.75pt;z-index:251663360;visibility:visible;mso-wrap-style:square;mso-width-percent:0;mso-height-percent:0;mso-wrap-distance-left:9pt;mso-wrap-distance-top:0;mso-wrap-distance-right:9pt;mso-wrap-distance-bottom:0;mso-position-horizontal:absolute;mso-position-horizontal-relative:text;mso-position-vertical:absolute;mso-position-vertical-relative:text;mso-width-percent:0;mso-height-percent:0;mso-width-relative:margin;mso-height-relative:margin;v-text-anchor:middle" o:gfxdata="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" adj="151,10137" strokecolor="#a5a5a5 [3206]" strokeweight="1.5pt">
+                <v:stroke joinstyle="miter"/>
+              </v:shape>
+            </w:pict>
+          </mc:Fallback>
+        </mc:AlternateContent>
+      </w:r>
+      <w:r>
+        <w:rPr>
+          <w:noProof/>
+        </w:rPr>
+        <mc:AlternateContent>
+          <mc:Choice Requires="wps">
+            <w:drawing>
+              <wp:anchor distT="0" distB="0" distL="114300" distR="114300" simplePos="0" relativeHeight="251662336" behindDoc="0" locked="0" layoutInCell="1" allowOverlap="1" wp14:anchorId="62F2E89D" wp14:editId="2C21F7DD">
+                <wp:simplePos x="0" y="0"/>
+                <wp:positionH relativeFrom="column">
+                  <wp:posOffset>266700</wp:posOffset>
+                </wp:positionH>
+                <wp:positionV relativeFrom="paragraph">
+                  <wp:posOffset>4238625</wp:posOffset>
+                </wp:positionV>
+                <wp:extent cx="4362450" cy="3724275"/>
+                <wp:effectExtent l="0" t="0" r="0" b="9525"/>
+                <wp:wrapNone/>
+                <wp:docPr id="15" name="矩形 15"/>
+                <wp:cNvGraphicFramePr/>
+                <a:graphic xmlns:a="http://schemas.openxmlformats.org/drawingml/2006/main">
+                  <a:graphicData uri="http://schemas.microsoft.com/office/word/2010/wordprocessingShape">
+                    <wps:wsp>
+                      <wps:cNvSpPr/>
+                      <wps:spPr>
+                        <a:xfrm>
+                          <a:off x="0" y="0"/>
+                          <a:ext cx="4362450" cy="3724275"/>
+                        </a:xfrm>
+                        <a:prstGeom prst="rect">
+                          <a:avLst/>
+                        </a:prstGeom>
+                        <a:solidFill>
+                          <a:schemeClr val="accent4">
+                            <a:alpha val="50000"/>
+                          </a:schemeClr>
+                        </a:solidFill>
+                        <a:ln>
+                          <a:noFill/>
+                        </a:ln>
+                      </wps:spPr>
+                      <wps:style>
+                        <a:lnRef idx="0">
+                          <a:scrgbClr r="0" g="0" b="0"/>
+                        </a:lnRef>
+                        <a:fillRef idx="0">
+                          <a:scrgbClr r="0" g="0" b="0"/>
+                        </a:fillRef>
+                        <a:effectRef idx="0">
+                          <a:scrgbClr r="0" g="0" b="0"/>
+                        </a:effectRef>
+                        <a:fontRef idx="minor">
+                          <a:schemeClr val="lt1"/>
+                        </a:fontRef>
+                      </wps:style>
+                      <wps:bodyPr rot="0" spcFirstLastPara="0" vertOverflow="overflow" horzOverflow="overflow" vert="horz" wrap="square" lIns="91440" tIns="45720" rIns="91440" bIns="45720" numCol="1" spcCol="0" rtlCol="0" fromWordArt="0" anchor="ctr" anchorCtr="0" forceAA="0" compatLnSpc="1">
+                        <a:prstTxWarp prst="textNoShape">
+                          <a:avLst/>
+                        </a:prstTxWarp>
+                        <a:noAutofit/>
+                      </wps:bodyPr>
+                    </wps:wsp>
+                  </a:graphicData>
+                </a:graphic>
+                <wp14:sizeRelH relativeFrom="margin">
+                  <wp14:pctWidth>0</wp14:pctWidth>
+                </wp14:sizeRelH>
+                <wp14:sizeRelV relativeFrom="margin">
+                  <wp14:pctHeight>0</wp14:pctHeight>
+                </wp14:sizeRelV>
+              </wp:anchor>
+            </w:drawing>
+          </mc:Choice>
+          <mc:Fallback>
+            <w:pict>
+              <v:rect w14:anchorId="46C0C1AE" id="矩形 15" o:spid="_x0000_s1026" style="position:absolute;margin-left:21pt;margin-top:333.75pt;width:343.5pt;height:293.25pt;z-index:251662336;visibility:visible;mso-wrap-style:square;mso-width-percent:0;mso-height-percent:0;mso-wrap-distance-left:9pt;mso-wrap-distance-top:0;mso-wrap-distance-right:9pt;mso-wrap-distance-bottom:0;mso-position-horizontal:absolute;mso-position-horizontal-relative:text;mso-position-vertical:absolute;mso-position-vertical-relative:text;mso-width-percent:0;mso-height-percent:0;mso-width-relative:margin;mso-height-relative:margin;v-text-anchor:middle" o:gfxdata="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" fillcolor="#ffc000 [3207]" stroked="f">
+                <v:fill opacity="32896f"/>
+              </v:rect>
+            </w:pict>
+          </mc:Fallback>
+        </mc:AlternateContent>
+      </w:r>
+      <w:r>
+        <w:rPr>
+          <w:noProof/>
+        </w:rPr>
+        <mc:AlternateContent>
+          <mc:Choice Requires="wps">
+            <w:drawing>
+              <wp:anchor distT="0" distB="0" distL="114300" distR="114300" simplePos="0" relativeHeight="251660288" behindDoc="0" locked="0" layoutInCell="1" allowOverlap="1" wp14:anchorId="5535549A" wp14:editId="74DD7645">
+                <wp:simplePos x="0" y="0"/>
+                <wp:positionH relativeFrom="column">
+                  <wp:posOffset>247650</wp:posOffset>
+                </wp:positionH>
+                <wp:positionV relativeFrom="paragraph">
+                  <wp:posOffset>781050</wp:posOffset>
+                </wp:positionV>
+                <wp:extent cx="4095750" cy="3286125"/>
+                <wp:effectExtent l="0" t="0" r="0" b="9525"/>
+                <wp:wrapNone/>
+                <wp:docPr id="14" name="矩形 14"/>
+                <wp:cNvGraphicFramePr/>
+                <a:graphic xmlns:a="http://schemas.openxmlformats.org/drawingml/2006/main">
+                  <a:graphicData uri="http://schemas.microsoft.com/office/word/2010/wordprocessingShape">
+                    <wps:wsp>
+                      <wps:cNvSpPr/>
+                      <wps:spPr>
+                        <a:xfrm>
+                          <a:off x="0" y="0"/>
+                          <a:ext cx="4095750" cy="3286125"/>
+                        </a:xfrm>
+                        <a:prstGeom prst="rect">
+                          <a:avLst/>
+                        </a:prstGeom>
+                        <a:solidFill>
+                          <a:schemeClr val="accent2">
+                            <a:alpha val="50000"/>
+                          </a:schemeClr>
+                        </a:solidFill>
+                        <a:ln>
+                          <a:noFill/>
+                        </a:ln>
+                      </wps:spPr>
+                      <wps:style>
+                        <a:lnRef idx="0">
+                          <a:scrgbClr r="0" g="0" b="0"/>
+                        </a:lnRef>
+                        <a:fillRef idx="0">
+                          <a:scrgbClr r="0" g="0" b="0"/>
+                        </a:fillRef>
+                        <a:effectRef idx="0">
+                          <a:scrgbClr r="0" g="0" b="0"/>
+                        </a:effectRef>
+                        <a:fontRef idx="minor">
+                          <a:schemeClr val="lt1"/>
+                        </a:fontRef>
+                      </wps:style>
+                      <wps:bodyPr rot="0" spcFirstLastPara="0" vertOverflow="overflow" horzOverflow="overflow" vert="horz" wrap="square" lIns="91440" tIns="45720" rIns="91440" bIns="45720" numCol="1" spcCol="0" rtlCol="0" fromWordArt="0" anchor="ctr" anchorCtr="0" forceAA="0" compatLnSpc="1">
+                        <a:prstTxWarp prst="textNoShape">
+                          <a:avLst/>
+                        </a:prstTxWarp>
+                        <a:noAutofit/>
+                      </wps:bodyPr>
+                    </wps:wsp>
+                  </a:graphicData>
+                </a:graphic>
+              </wp:anchor>
+            </w:drawing>
+          </mc:Choice>
+          <mc:Fallback>
+            <w:pict>
+              <v:rect w14:anchorId="0F5E4F50" id="矩形 14" o:spid="_x0000_s1026" style="position:absolute;margin-left:19.5pt;margin-top:61.5pt;width:322.5pt;height:258.75pt;z-index:251660288;visibility:visible;mso-wrap-style:square;mso-wrap-distance-left:9pt;mso-wrap-distance-top:0;mso-wrap-distance-right:9pt;mso-wrap-distance-bottom:0;mso-position-horizontal:absolute;mso-position-horizontal-relative:text;mso-position-vertical:absolute;mso-position-vertical-relative:text;v-text-anchor:middle" o:gfxdata="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" fillcolor="#ed7d31 [3205]" stroked="f">
+                <v:fill opacity="32896f"/>
+              </v:rect>
+            </w:pict>
+          </mc:Fallback>
+        </mc:AlternateContent>
+      </w:r>
+      <w:r>
+        <w:rPr>
+          <w:noProof/>
+        </w:rPr>
         <w:drawing>
-          <wp:inline distT="0" distB="0" distL="0" distR="0" wp14:anchorId="012B07A6" wp14:editId="6AD1176F">
-            <wp:extent cx="4000500" cy="1676400"/>
+          <wp:anchor distT="0" distB="0" distL="114300" distR="114300" simplePos="0" relativeHeight="251659264" behindDoc="1" locked="0" layoutInCell="1" allowOverlap="1" wp14:anchorId="5B17C0C2" wp14:editId="02DB5C6C">
+            <wp:simplePos x="0" y="0"/>
+            <wp:positionH relativeFrom="margin">
+              <wp:align>left</wp:align>
+            </wp:positionH>
+            <wp:positionV relativeFrom="paragraph">
+              <wp:posOffset>4040505</wp:posOffset>
+            </wp:positionV>
+            <wp:extent cx="4786630" cy="5448300"/>
             <wp:effectExtent l="0" t="0" r="0" b="0"/>
+            <wp:wrapTight wrapText="bothSides">
+              <wp:wrapPolygon edited="0">
+                <wp:start x="0" y="0"/>
+                <wp:lineTo x="0" y="21524"/>
+                <wp:lineTo x="21491" y="21524"/>
+                <wp:lineTo x="21491" y="0"/>
+                <wp:lineTo x="0" y="0"/>
+              </wp:wrapPolygon>
+            </wp:wrapTight>
             <wp:docPr id="12" name="图片 12"/>
             <wp:cNvGraphicFramePr>
               <a:graphicFrameLocks xmlns:a="http://schemas.openxmlformats.org/drawingml/2006/main" noChangeAspect="1"/>
@@ -1649,72 +2692,10 @@
                     <pic:cNvPicPr/>
                   </pic:nvPicPr>
                   <pic:blipFill>
-                    <a:blip r:embed="rId14"/>
-                    <a:stretch>
-                      <a:fillRect/>
-                    </a:stretch>
-                  </pic:blipFill>
-                  <pic:spPr>
-                    <a:xfrm>
-                      <a:off x="0" y="0"/>
-                      <a:ext cx="4000500" cy="1676400"/>
-                    </a:xfrm>
-                    <a:prstGeom prst="rect">
-                      <a:avLst/>
-                    </a:prstGeom>
-                  </pic:spPr>
-                </pic:pic>
-              </a:graphicData>
-            </a:graphic>
-          </wp:inline>
-        </w:drawing>
-      </w:r>
-    </w:p>
-    <w:p>
-      <w:r>
-        <w:t xml:space="preserve">Selon la formule d’Euler-Poincaré, la relation entre ces trois éléments sont comme suivante : </w:t>
-      </w:r>
-    </w:p>
-    <w:p>
-      <w:pPr>
-        <w:jc w:val="center"/>
-      </w:pPr>
-      <w:r>
-        <w:rPr>
-          <w:noProof/>
-        </w:rPr>
-        <w:drawing>
-          <wp:inline distT="0" distB="0" distL="0" distR="0" wp14:anchorId="49B48952" wp14:editId="4F2A5D5A">
-            <wp:extent cx="3031299" cy="713719"/>
-            <wp:effectExtent l="0" t="0" r="0" b="0"/>
-            <wp:docPr id="13" name="图片 13"/>
-            <wp:cNvGraphicFramePr>
-              <a:graphicFrameLocks xmlns:a="http://schemas.openxmlformats.org/drawingml/2006/main" noChangeAspect="1"/>
-            </wp:cNvGraphicFramePr>
-            <a:graphic xmlns:a="http://schemas.openxmlformats.org/drawingml/2006/main">
-              <a:graphicData uri="http://schemas.openxmlformats.org/drawingml/2006/picture">
-                <pic:pic xmlns:pic="http://schemas.openxmlformats.org/drawingml/2006/picture">
-                  <pic:nvPicPr>
-                    <pic:cNvPr id="1" name=""/>
-                    <pic:cNvPicPr/>
-                  </pic:nvPicPr>
-                  <pic:blipFill>
-                    <a:blip r:embed="rId15">
+                    <a:blip r:embed="rId14">
                       <a:extLst>
-                        <a:ext uri="{BEBA8EAE-BF5A-486C-A8C5-ECC9F3942E4B}">
-                          <a14:imgProps xmlns:a14="http://schemas.microsoft.com/office/drawing/2010/main">
-                            <a14:imgLayer r:embed="rId16">
-                              <a14:imgEffect>
-                                <a14:sharpenSoften amount="-5000"/>
-                              </a14:imgEffect>
-                              <a14:imgEffect>
-                                <a14:saturation sat="0"/>
-                              </a14:imgEffect>
-                              <a14:imgEffect>
-                                <a14:brightnessContrast bright="60000" contrast="5000"/>
-                              </a14:imgEffect>
-                            </a14:imgLayer>
-                          </a14:imgProps>
+                        <a:ext uri="{28A0092B-C50C-407E-A947-70E740481C1C}">
+                          <a14:useLocalDpi xmlns:a14="http://schemas.microsoft.com/office/drawing/2010/main" val="0"/>
                         </a:ext>
                       </a:extLst>
                     </a:blip>
@@ -1725,7 +2706,7 @@
                   <pic:spPr>
                     <a:xfrm>
                       <a:off x="0" y="0"/>
-                      <a:ext cx="3090938" cy="727761"/>
+                      <a:ext cx="4786630" cy="5448300"/>
                     </a:xfrm>
                     <a:prstGeom prst="rect">
                       <a:avLst/>
@@ -1734,232 +2715,13 @@
                 </pic:pic>
               </a:graphicData>
             </a:graphic>
-          </wp:inline>
-        </w:drawing>
-      </w:r>
-    </w:p>
-    <w:p>
-      <w:r>
-        <w:t xml:space="preserve">Donc pour un cube, on a bien le Euler characteristic = 2 </w:t>
-      </w:r>
-    </w:p>
-    <w:p>
-      <w:pPr>
-        <w:jc w:val="center"/>
-      </w:pPr>
-      <w:r>
-        <w:rPr>
-          <w:noProof/>
-        </w:rPr>
-        <w:drawing>
-          <wp:inline distT="0" distB="0" distL="0" distR="0" wp14:anchorId="777E3215" wp14:editId="3F544198">
-            <wp:extent cx="2695575" cy="923925"/>
-            <wp:effectExtent l="0" t="0" r="9525" b="9525"/>
-            <wp:docPr id="19" name="图片 19"/>
-            <wp:cNvGraphicFramePr>
-              <a:graphicFrameLocks xmlns:a="http://schemas.openxmlformats.org/drawingml/2006/main" noChangeAspect="1"/>
-            </wp:cNvGraphicFramePr>
-            <a:graphic xmlns:a="http://schemas.openxmlformats.org/drawingml/2006/main">
-              <a:graphicData uri="http://schemas.openxmlformats.org/drawingml/2006/picture">
-                <pic:pic xmlns:pic="http://schemas.openxmlformats.org/drawingml/2006/picture">
-                  <pic:nvPicPr>
-                    <pic:cNvPr id="1" name=""/>
-                    <pic:cNvPicPr/>
-                  </pic:nvPicPr>
-                  <pic:blipFill>
-                    <a:blip r:embed="rId17"/>
-                    <a:stretch>
-                      <a:fillRect/>
-                    </a:stretch>
-                  </pic:blipFill>
-                  <pic:spPr>
-                    <a:xfrm>
-                      <a:off x="0" y="0"/>
-                      <a:ext cx="2695575" cy="923925"/>
-                    </a:xfrm>
-                    <a:prstGeom prst="rect">
-                      <a:avLst/>
-                    </a:prstGeom>
-                  </pic:spPr>
-                </pic:pic>
-              </a:graphicData>
-            </a:graphic>
-          </wp:inline>
-        </w:drawing>
-      </w:r>
-    </w:p>
-    <w:p>
-      <w:pPr>
-        <w:jc w:val="center"/>
-      </w:pPr>
-      <w:r>
-        <w:t>Comme indiqué après l’exécution de la question5()</w:t>
-      </w:r>
-    </w:p>
-    <w:p>
-      <w:pPr>
-        <w:jc w:val="center"/>
-      </w:pPr>
-    </w:p>
-    <w:p>
-      <w:pPr>
-        <w:pStyle w:val="2"/>
-      </w:pPr>
-      <w:bookmarkStart w:id="6" w:name="_Toc53497541"/>
-      <w:r>
-        <w:t>Question 6 : Visualisation</w:t>
-      </w:r>
-      <w:bookmarkEnd w:id="6"/>
-    </w:p>
-    <w:p/>
-    <w:p>
-      <w:r>
-        <w:t xml:space="preserve">Lors de la visualisation, il consiste à transformer Gmap en un vector de vertex / triangles etc. </w:t>
-      </w:r>
-    </w:p>
-    <w:p>
-      <w:r>
-        <w:t>Tout d’abord, pour les vertexs, cela est relativement évident. Ce sont les positions dans Gmap, et qui correspondant les coordonées des vertex. Donc on pourra sauvegarder dans le vector de index_vertices.</w:t>
-      </w:r>
-    </w:p>
-    <w:p>
-      <w:r>
-        <w:rPr>
-          <w:noProof/>
-        </w:rPr>
-        <w:drawing>
-          <wp:inline distT="0" distB="0" distL="0" distR="0" wp14:anchorId="7A2C35EB" wp14:editId="0D1D80BE">
-            <wp:extent cx="3371850" cy="600075"/>
-            <wp:effectExtent l="0" t="0" r="0" b="9525"/>
-            <wp:docPr id="20" name="图片 20"/>
-            <wp:cNvGraphicFramePr>
-              <a:graphicFrameLocks xmlns:a="http://schemas.openxmlformats.org/drawingml/2006/main" noChangeAspect="1"/>
-            </wp:cNvGraphicFramePr>
-            <a:graphic xmlns:a="http://schemas.openxmlformats.org/drawingml/2006/main">
-              <a:graphicData uri="http://schemas.openxmlformats.org/drawingml/2006/picture">
-                <pic:pic xmlns:pic="http://schemas.openxmlformats.org/drawingml/2006/picture">
-                  <pic:nvPicPr>
-                    <pic:cNvPr id="1" name=""/>
-                    <pic:cNvPicPr/>
-                  </pic:nvPicPr>
-                  <pic:blipFill>
-                    <a:blip r:embed="rId18"/>
-                    <a:stretch>
-                      <a:fillRect/>
-                    </a:stretch>
-                  </pic:blipFill>
-                  <pic:spPr>
-                    <a:xfrm>
-                      <a:off x="0" y="0"/>
-                      <a:ext cx="3371850" cy="600075"/>
-                    </a:xfrm>
-                    <a:prstGeom prst="rect">
-                      <a:avLst/>
-                    </a:prstGeom>
-                  </pic:spPr>
-                </pic:pic>
-              </a:graphicData>
-            </a:graphic>
-          </wp:inline>
-        </w:drawing>
-      </w:r>
-    </w:p>
-    <w:p>
-      <w:r>
-        <w:t>Ensuite pour les indices, après plusieurs essaies, je n’ai toujours pas trouvé une méthode pour chercher les brins correspondant puis récupérer les indices. Pour avoir une affichage, (plus précisément pour un cube), j’ai juste tapé manuellement pour le vector d’indice pour avoir un affichage de cube.</w:t>
-      </w:r>
-    </w:p>
-    <w:p>
-      <w:pPr>
-        <w:jc w:val="center"/>
-      </w:pPr>
-      <w:r>
-        <w:lastRenderedPageBreak/>
-        <w:t xml:space="preserve">(j’ai aussi modifié la position de caméra en (0.0f, 0.0f, 6.0f) pour avoir un rendu plus complèt) </w:t>
-      </w:r>
-      <w:r>
-        <w:rPr>
-          <w:noProof/>
-        </w:rPr>
-        <w:drawing>
-          <wp:inline distT="0" distB="0" distL="0" distR="0" wp14:anchorId="3257EBAE" wp14:editId="71F93F9C">
-            <wp:extent cx="5381625" cy="4572000"/>
-            <wp:effectExtent l="0" t="0" r="9525" b="0"/>
-            <wp:docPr id="22" name="图片 22"/>
-            <wp:cNvGraphicFramePr>
-              <a:graphicFrameLocks xmlns:a="http://schemas.openxmlformats.org/drawingml/2006/main" noChangeAspect="1"/>
-            </wp:cNvGraphicFramePr>
-            <a:graphic xmlns:a="http://schemas.openxmlformats.org/drawingml/2006/main">
-              <a:graphicData uri="http://schemas.openxmlformats.org/drawingml/2006/picture">
-                <pic:pic xmlns:pic="http://schemas.openxmlformats.org/drawingml/2006/picture">
-                  <pic:nvPicPr>
-                    <pic:cNvPr id="1" name=""/>
-                    <pic:cNvPicPr/>
-                  </pic:nvPicPr>
-                  <pic:blipFill>
-                    <a:blip r:embed="rId19"/>
-                    <a:stretch>
-                      <a:fillRect/>
-                    </a:stretch>
-                  </pic:blipFill>
-                  <pic:spPr>
-                    <a:xfrm>
-                      <a:off x="0" y="0"/>
-                      <a:ext cx="5381625" cy="4572000"/>
-                    </a:xfrm>
-                    <a:prstGeom prst="rect">
-                      <a:avLst/>
-                    </a:prstGeom>
-                  </pic:spPr>
-                </pic:pic>
-              </a:graphicData>
-            </a:graphic>
-          </wp:inline>
-        </w:drawing>
-      </w:r>
-    </w:p>
-    <w:p>
-      <w:pPr>
-        <w:jc w:val="center"/>
-      </w:pPr>
-      <w:r>
-        <w:rPr>
-          <w:noProof/>
-        </w:rPr>
-        <w:drawing>
-          <wp:inline distT="0" distB="0" distL="0" distR="0" wp14:anchorId="05739E79" wp14:editId="66470E89">
-            <wp:extent cx="4198370" cy="3244450"/>
-            <wp:effectExtent l="0" t="0" r="0" b="0"/>
-            <wp:docPr id="21" name="图片 21"/>
-            <wp:cNvGraphicFramePr>
-              <a:graphicFrameLocks xmlns:a="http://schemas.openxmlformats.org/drawingml/2006/main" noChangeAspect="1"/>
-            </wp:cNvGraphicFramePr>
-            <a:graphic xmlns:a="http://schemas.openxmlformats.org/drawingml/2006/main">
-              <a:graphicData uri="http://schemas.openxmlformats.org/drawingml/2006/picture">
-                <pic:pic xmlns:pic="http://schemas.openxmlformats.org/drawingml/2006/picture">
-                  <pic:nvPicPr>
-                    <pic:cNvPr id="1" name=""/>
-                    <pic:cNvPicPr/>
-                  </pic:nvPicPr>
-                  <pic:blipFill>
-                    <a:blip r:embed="rId20"/>
-                    <a:stretch>
-                      <a:fillRect/>
-                    </a:stretch>
-                  </pic:blipFill>
-                  <pic:spPr>
-                    <a:xfrm>
-                      <a:off x="0" y="0"/>
-                      <a:ext cx="4204552" cy="3249227"/>
-                    </a:xfrm>
-                    <a:prstGeom prst="rect">
-                      <a:avLst/>
-                    </a:prstGeom>
-                  </pic:spPr>
-                </pic:pic>
-              </a:graphicData>
-            </a:graphic>
-          </wp:inline>
+            <wp14:sizeRelH relativeFrom="margin">
+              <wp14:pctWidth>0</wp14:pctWidth>
+            </wp14:sizeRelH>
+            <wp14:sizeRelV relativeFrom="margin">
+              <wp14:pctHeight>0</wp14:pctHeight>
+            </wp14:sizeRelV>
+          </wp:anchor>
         </w:drawing>
       </w:r>
     </w:p>

</xml_diff>